<commit_message>
Save IOT data in JSON format,  update, add from attachmen to database move message in nwtis folder
</commit_message>
<xml_diff>
--- a/zadaca_02_zadatak koraci.docx
+++ b/zadaca_02_zadatak koraci.docx
@@ -4,6 +4,738 @@
   <w:body>
     <w:p>
       <w:pPr>
+        <w:pStyle w:val="Heading2"/>
+        <w:shd w:val="clear" w:color="auto" w:fill="FFFFFF"/>
+        <w:spacing w:before="0" w:beforeAutospacing="0"/>
+        <w:rPr>
+          <w:rFonts w:ascii="Arial" w:hAnsi="Arial" w:cs="Arial"/>
+          <w:b w:val="0"/>
+          <w:bCs w:val="0"/>
+          <w:color w:val="262626"/>
+        </w:rPr>
+      </w:pPr>
+      <w:r>
+        <w:rPr>
+          <w:rFonts w:ascii="Arial" w:hAnsi="Arial" w:cs="Arial"/>
+          <w:b w:val="0"/>
+          <w:bCs w:val="0"/>
+          <w:color w:val="262626"/>
+        </w:rPr>
+        <w:t>Vježba 10. / Zadaća 2.</w:t>
+      </w:r>
+    </w:p>
+    <w:p>
+      <w:pPr>
+        <w:pStyle w:val="NormalWeb"/>
+        <w:shd w:val="clear" w:color="auto" w:fill="FFFFFF"/>
+        <w:spacing w:before="0" w:beforeAutospacing="0"/>
+        <w:rPr>
+          <w:rFonts w:ascii="Arial" w:hAnsi="Arial" w:cs="Arial"/>
+          <w:color w:val="262626"/>
+          <w:sz w:val="21"/>
+          <w:szCs w:val="21"/>
+        </w:rPr>
+      </w:pPr>
+      <w:r>
+        <w:rPr>
+          <w:rFonts w:ascii="Trebuchet MS" w:hAnsi="Trebuchet MS" w:cs="Arial"/>
+          <w:color w:val="262626"/>
+        </w:rPr>
+        <w:t>Naziv: web aplikacija za rad s email porukama s lokaliziranim korisničkim sučeljem i obradom email poruka u pozadinskoj dretvi</w:t>
+      </w:r>
+    </w:p>
+    <w:p>
+      <w:pPr>
+        <w:pStyle w:val="NormalWeb"/>
+        <w:shd w:val="clear" w:color="auto" w:fill="FFFFFF"/>
+        <w:spacing w:before="0" w:beforeAutospacing="0"/>
+        <w:rPr>
+          <w:rFonts w:ascii="Arial" w:hAnsi="Arial" w:cs="Arial"/>
+          <w:color w:val="262626"/>
+          <w:sz w:val="21"/>
+          <w:szCs w:val="21"/>
+        </w:rPr>
+      </w:pPr>
+      <w:r>
+        <w:rPr>
+          <w:rFonts w:ascii="Trebuchet MS" w:hAnsi="Trebuchet MS" w:cs="Arial"/>
+          <w:color w:val="262626"/>
+        </w:rPr>
+        <w:t>Naziv projekta: </w:t>
+      </w:r>
+      <w:r>
+        <w:rPr>
+          <w:rFonts w:ascii="Trebuchet MS" w:hAnsi="Trebuchet MS" w:cs="Arial"/>
+          <w:b/>
+          <w:bCs/>
+          <w:color w:val="262626"/>
+        </w:rPr>
+        <w:t>{LDAP_korisničko_ime}_zadaca_2</w:t>
+      </w:r>
+    </w:p>
+    <w:p>
+      <w:pPr>
+        <w:pStyle w:val="NormalWeb"/>
+        <w:shd w:val="clear" w:color="auto" w:fill="FFFFFF"/>
+        <w:spacing w:before="0" w:beforeAutospacing="0"/>
+        <w:rPr>
+          <w:rFonts w:ascii="Arial" w:hAnsi="Arial" w:cs="Arial"/>
+          <w:color w:val="262626"/>
+          <w:sz w:val="21"/>
+          <w:szCs w:val="21"/>
+        </w:rPr>
+      </w:pPr>
+      <w:r>
+        <w:rPr>
+          <w:rFonts w:ascii="Trebuchet MS" w:hAnsi="Trebuchet MS" w:cs="Arial"/>
+          <w:color w:val="262626"/>
+        </w:rPr>
+        <w:t>Klase i metode trebaju biti komentirane u javadoc formatu. </w:t>
+      </w:r>
+      <w:r>
+        <w:rPr>
+          <w:rStyle w:val="Strong"/>
+          <w:rFonts w:ascii="Trebuchet MS" w:hAnsi="Trebuchet MS" w:cs="Arial"/>
+          <w:color w:val="FF0000"/>
+        </w:rPr>
+        <w:t>Projekt se isključivo treba predati u formatu NetBeans projekta.</w:t>
+      </w:r>
+      <w:r>
+        <w:rPr>
+          <w:rStyle w:val="Strong"/>
+          <w:rFonts w:ascii="Trebuchet MS" w:hAnsi="Trebuchet MS" w:cs="Arial"/>
+          <w:color w:val="262626"/>
+        </w:rPr>
+        <w:t> </w:t>
+      </w:r>
+      <w:r>
+        <w:rPr>
+          <w:rFonts w:ascii="Trebuchet MS" w:hAnsi="Trebuchet MS" w:cs="Arial"/>
+          <w:color w:val="262626"/>
+        </w:rPr>
+        <w:t>Prije predavanja projekta potrebno je napraviti Clean na projektu. Zatim cijeli projekt sažeti u .zip (NE .rar) format s nazivom </w:t>
+      </w:r>
+      <w:r>
+        <w:rPr>
+          <w:rFonts w:ascii="Trebuchet MS" w:hAnsi="Trebuchet MS" w:cs="Arial"/>
+          <w:b/>
+          <w:bCs/>
+          <w:color w:val="262626"/>
+        </w:rPr>
+        <w:t>{LDAP_korisničko_ime}_zadaca_2.zip</w:t>
+      </w:r>
+      <w:r>
+        <w:rPr>
+          <w:rFonts w:ascii="Trebuchet MS" w:hAnsi="Trebuchet MS" w:cs="Arial"/>
+          <w:color w:val="262626"/>
+        </w:rPr>
+        <w:t> i predati u Moodle. Uključiti izvorni kod, primjere datoteka konfiguracijskih podataka i popunjeni obrazac za zadaću pod nazivom </w:t>
+      </w:r>
+      <w:r>
+        <w:rPr>
+          <w:rFonts w:ascii="Trebuchet MS" w:hAnsi="Trebuchet MS" w:cs="Arial"/>
+          <w:b/>
+          <w:bCs/>
+          <w:color w:val="262626"/>
+        </w:rPr>
+        <w:t>{LDAP_korisničko_ime}_zadaca_2.doc</w:t>
+      </w:r>
+      <w:r>
+        <w:rPr>
+          <w:rFonts w:ascii="Trebuchet MS" w:hAnsi="Trebuchet MS" w:cs="Arial"/>
+          <w:color w:val="262626"/>
+        </w:rPr>
+        <w:t> (u korijenskom direktoriju projekta).</w:t>
+      </w:r>
+    </w:p>
+    <w:p>
+      <w:pPr>
+        <w:pStyle w:val="NormalWeb"/>
+        <w:shd w:val="clear" w:color="auto" w:fill="FFFFFF"/>
+        <w:spacing w:before="0" w:beforeAutospacing="0"/>
+        <w:rPr>
+          <w:rFonts w:ascii="Arial" w:hAnsi="Arial" w:cs="Arial"/>
+          <w:color w:val="262626"/>
+          <w:sz w:val="21"/>
+          <w:szCs w:val="21"/>
+        </w:rPr>
+      </w:pPr>
+      <w:r>
+        <w:rPr>
+          <w:rFonts w:ascii="Trebuchet MS" w:hAnsi="Trebuchet MS" w:cs="Arial"/>
+          <w:color w:val="FF0000"/>
+        </w:rPr>
+        <w:t>Slušač aplikacije starta pozadinsku dretvu koja provjerava na poslužitelju (adresa i IMAP port određena konfiguracijom, mail.server i mail.imap.port) u pravilnom intervalu (određen konfiguracijom u sek, mail.timeSecThreadCycle) ima li poruka u poštanskom sandučiću korisnika (adresa i lozinka određeni konfiguracijom, mail.usernameThread i mail.passwordThread). Koristi se IMAP protokol</w:t>
+      </w:r>
+      <w:r>
+        <w:rPr>
+          <w:rFonts w:ascii="Trebuchet MS" w:hAnsi="Trebuchet MS" w:cs="Arial"/>
+          <w:color w:val="262626"/>
+        </w:rPr>
+        <w:t>. Poruke se učitavaju po grupama od n poruka (određeno konfiguracijom, mail.numMessagesToRead) dok se ne pročitaju sve poruke. Poruke koje sadrže samo jedan privitak (attachment) s točno traženim nazivom (određen konfiguracijom, mail.attachmentFilename) nazivamo NWTiS porukama, obrađuju se tako da se ispituje sadržaj datoteke privitka. Sadržaj datoteke treba biti u "text/json" ili "application/json" formatu i može biti sa sljedećem sintaksom:</w:t>
+      </w:r>
+    </w:p>
+    <w:p>
+      <w:pPr>
+        <w:numPr>
+          <w:ilvl w:val="0"/>
+          <w:numId w:val="2"/>
+        </w:numPr>
+        <w:shd w:val="clear" w:color="auto" w:fill="FFFFFF"/>
+        <w:spacing w:before="100" w:beforeAutospacing="1" w:after="100" w:afterAutospacing="1" w:line="240" w:lineRule="auto"/>
+        <w:rPr>
+          <w:rFonts w:ascii="Verdana" w:hAnsi="Verdana" w:cs="Arial"/>
+          <w:color w:val="262626"/>
+          <w:sz w:val="24"/>
+          <w:szCs w:val="24"/>
+        </w:rPr>
+      </w:pPr>
+      <w:r>
+        <w:rPr>
+          <w:rFonts w:ascii="Trebuchet MS" w:hAnsi="Trebuchet MS" w:cs="Arial"/>
+          <w:color w:val="262626"/>
+        </w:rPr>
+        <w:t>{"id": d{1-4}, "komanda":  "dodaj|azuziraj", ("{atribut {1-30}": "vrijednost d{1-3}|d{1-3}.d{1-2}|{1-30}"){1-5}, "vrijeme": "yyyy.MM.dd hh:mm:ss")}</w:t>
+      </w:r>
+    </w:p>
+    <w:p>
+      <w:pPr>
+        <w:numPr>
+          <w:ilvl w:val="0"/>
+          <w:numId w:val="2"/>
+        </w:numPr>
+        <w:shd w:val="clear" w:color="auto" w:fill="FFFFFF"/>
+        <w:spacing w:before="100" w:beforeAutospacing="1" w:after="100" w:afterAutospacing="1" w:line="240" w:lineRule="auto"/>
+        <w:rPr>
+          <w:rFonts w:ascii="Verdana" w:hAnsi="Verdana" w:cs="Arial"/>
+          <w:color w:val="262626"/>
+        </w:rPr>
+      </w:pPr>
+      <w:r>
+        <w:rPr>
+          <w:rFonts w:ascii="Trebuchet MS" w:hAnsi="Trebuchet MS" w:cs="Arial"/>
+          <w:color w:val="262626"/>
+        </w:rPr>
+        <w:t>npr:</w:t>
+      </w:r>
+    </w:p>
+    <w:p>
+      <w:pPr>
+        <w:numPr>
+          <w:ilvl w:val="1"/>
+          <w:numId w:val="2"/>
+        </w:numPr>
+        <w:shd w:val="clear" w:color="auto" w:fill="FFFFFF"/>
+        <w:spacing w:before="100" w:beforeAutospacing="1" w:after="100" w:afterAutospacing="1" w:line="240" w:lineRule="auto"/>
+        <w:rPr>
+          <w:rFonts w:ascii="Verdana" w:hAnsi="Verdana" w:cs="Arial"/>
+          <w:color w:val="262626"/>
+        </w:rPr>
+      </w:pPr>
+      <w:r>
+        <w:rPr>
+          <w:rFonts w:ascii="Trebuchet MS" w:hAnsi="Trebuchet MS" w:cs="Arial"/>
+          <w:color w:val="262626"/>
+        </w:rPr>
+        <w:t>{"id": 1, "komanda": "dodaj", "naziv": "Senzor temperature", "vrijeme": "2018.04.08 11:20:45"}</w:t>
+      </w:r>
+    </w:p>
+    <w:p>
+      <w:pPr>
+        <w:numPr>
+          <w:ilvl w:val="1"/>
+          <w:numId w:val="2"/>
+        </w:numPr>
+        <w:shd w:val="clear" w:color="auto" w:fill="FFFFFF"/>
+        <w:spacing w:before="100" w:beforeAutospacing="1" w:after="100" w:afterAutospacing="1" w:line="240" w:lineRule="auto"/>
+        <w:rPr>
+          <w:rFonts w:ascii="Verdana" w:hAnsi="Verdana" w:cs="Arial"/>
+          <w:color w:val="262626"/>
+        </w:rPr>
+      </w:pPr>
+      <w:r>
+        <w:rPr>
+          <w:rFonts w:ascii="Trebuchet MS" w:hAnsi="Trebuchet MS" w:cs="Arial"/>
+          <w:color w:val="262626"/>
+        </w:rPr>
+        <w:t>{"id": 1, "komanda": "azuriraj", "temp": 20.4, "vrijeme": "2018.04.08 11:26:10"}</w:t>
+      </w:r>
+    </w:p>
+    <w:p>
+      <w:pPr>
+        <w:numPr>
+          <w:ilvl w:val="1"/>
+          <w:numId w:val="2"/>
+        </w:numPr>
+        <w:shd w:val="clear" w:color="auto" w:fill="FFFFFF"/>
+        <w:spacing w:before="100" w:beforeAutospacing="1" w:after="100" w:afterAutospacing="1" w:line="240" w:lineRule="auto"/>
+        <w:rPr>
+          <w:rFonts w:ascii="Verdana" w:hAnsi="Verdana" w:cs="Arial"/>
+          <w:color w:val="262626"/>
+        </w:rPr>
+      </w:pPr>
+      <w:r>
+        <w:rPr>
+          <w:rFonts w:ascii="Trebuchet MS" w:hAnsi="Trebuchet MS" w:cs="Arial"/>
+          <w:color w:val="262626"/>
+        </w:rPr>
+        <w:t>{"id": 2, "komanda": "dodaj", "naziv": "Senzor RFID", "korisnik": "pero", "vrijeme": "2018.04.09 17:21:56"}</w:t>
+      </w:r>
+    </w:p>
+    <w:p>
+      <w:pPr>
+        <w:numPr>
+          <w:ilvl w:val="1"/>
+          <w:numId w:val="2"/>
+        </w:numPr>
+        <w:shd w:val="clear" w:color="auto" w:fill="FFFFFF"/>
+        <w:spacing w:before="100" w:beforeAutospacing="1" w:after="100" w:afterAutospacing="1" w:line="240" w:lineRule="auto"/>
+        <w:rPr>
+          <w:rFonts w:ascii="Verdana" w:hAnsi="Verdana" w:cs="Arial"/>
+          <w:color w:val="262626"/>
+        </w:rPr>
+      </w:pPr>
+      <w:r>
+        <w:rPr>
+          <w:rFonts w:ascii="Trebuchet MS" w:hAnsi="Trebuchet MS" w:cs="Arial"/>
+          <w:color w:val="262626"/>
+        </w:rPr>
+        <w:t>{"id": 2, "komanda": "azuriraj", "korisnik": "mato", "vrijeme": "2018.04.09 21:09:01"}</w:t>
+      </w:r>
+    </w:p>
+    <w:p>
+      <w:pPr>
+        <w:numPr>
+          <w:ilvl w:val="1"/>
+          <w:numId w:val="2"/>
+        </w:numPr>
+        <w:shd w:val="clear" w:color="auto" w:fill="FFFFFF"/>
+        <w:spacing w:before="100" w:beforeAutospacing="1" w:after="100" w:afterAutospacing="1" w:line="240" w:lineRule="auto"/>
+        <w:rPr>
+          <w:rFonts w:ascii="Verdana" w:hAnsi="Verdana" w:cs="Arial"/>
+          <w:color w:val="262626"/>
+        </w:rPr>
+      </w:pPr>
+      <w:r>
+        <w:rPr>
+          <w:rFonts w:ascii="Trebuchet MS" w:hAnsi="Trebuchet MS" w:cs="Arial"/>
+          <w:color w:val="262626"/>
+        </w:rPr>
+        <w:t>{"id": 3, "komanda": "dodaj", "naziv": "Meteo stanica", "temp": 22.0, "vlaga": 77, "vjetar": "NW"  "vrijeme": "2018.04.09 18:19:41"}</w:t>
+      </w:r>
+    </w:p>
+    <w:p>
+      <w:pPr>
+        <w:pStyle w:val="NormalWeb"/>
+        <w:shd w:val="clear" w:color="auto" w:fill="FFFFFF"/>
+        <w:spacing w:before="0" w:beforeAutospacing="0"/>
+        <w:rPr>
+          <w:rFonts w:ascii="Arial" w:hAnsi="Arial" w:cs="Arial"/>
+          <w:color w:val="262626"/>
+          <w:sz w:val="21"/>
+          <w:szCs w:val="21"/>
+        </w:rPr>
+      </w:pPr>
+      <w:r>
+        <w:rPr>
+          <w:rFonts w:ascii="Trebuchet MS" w:hAnsi="Trebuchet MS" w:cs="Arial"/>
+          <w:color w:val="262626"/>
+        </w:rPr>
+        <w:t>Za poruku koja ima privitak ispravne sintakse slijedi provođenja postupka: ako se radi o komandi "dodaj" tada treba dodati zapis u tablicu UREDAJI u bazi podataka, s time da ako već postoji takav id, onda je pogreška. Ako se radi o komandi "azuriraj" tada se provjerava zapis u tablici UREDAJI za zadani id IoT i ako postoji, ažurira se u tablici. Ako ne postoji, onda je pogreška. Svaka primljena poruka upisuje se u tablicu DNEVNIK bez obzira na status prethodne akcije.</w:t>
+      </w:r>
+    </w:p>
+    <w:p>
+      <w:pPr>
+        <w:pStyle w:val="NormalWeb"/>
+        <w:shd w:val="clear" w:color="auto" w:fill="FFFFFF"/>
+        <w:spacing w:before="0" w:beforeAutospacing="0"/>
+        <w:rPr>
+          <w:rFonts w:ascii="Arial" w:hAnsi="Arial" w:cs="Arial"/>
+          <w:color w:val="262626"/>
+          <w:sz w:val="21"/>
+          <w:szCs w:val="21"/>
+        </w:rPr>
+      </w:pPr>
+      <w:r>
+        <w:rPr>
+          <w:rFonts w:ascii="Trebuchet MS" w:hAnsi="Trebuchet MS" w:cs="Arial"/>
+          <w:color w:val="262626"/>
+        </w:rPr>
+        <w:t xml:space="preserve">Obrađene NWTiS poruke prebacuju se u posebnu mapu (određena konfiguracijom, mail.folderNWTiS). Ako mapa ne postoji, dretva ju treba sama kreirati. Ostale </w:t>
+      </w:r>
+      <w:r>
+        <w:rPr>
+          <w:rFonts w:ascii="Trebuchet MS" w:hAnsi="Trebuchet MS" w:cs="Arial"/>
+          <w:color w:val="262626"/>
+        </w:rPr>
+        <w:lastRenderedPageBreak/>
+        <w:t>poruke (koje nisu NWTiS poruke) treba ostaviti da imaju isti status (nepročitane ili pročitane) koje su imale prije nego što ih je dretva provjeravala. </w:t>
+      </w:r>
+    </w:p>
+    <w:p>
+      <w:pPr>
+        <w:pStyle w:val="NormalWeb"/>
+        <w:shd w:val="clear" w:color="auto" w:fill="FFFFFF"/>
+        <w:spacing w:before="0" w:beforeAutospacing="0"/>
+        <w:rPr>
+          <w:rFonts w:ascii="Arial" w:hAnsi="Arial" w:cs="Arial"/>
+          <w:color w:val="262626"/>
+          <w:sz w:val="21"/>
+          <w:szCs w:val="21"/>
+        </w:rPr>
+      </w:pPr>
+      <w:r>
+        <w:rPr>
+          <w:rFonts w:ascii="Trebuchet MS" w:hAnsi="Trebuchet MS" w:cs="Arial"/>
+          <w:color w:val="262626"/>
+        </w:rPr>
+        <w:t>Dretva na kraju svakog ciklusa dodaje podatke o radu u datoteku (naziv određen konfiguracijom, mail.threadCycleLogFilename, i sadržaj u UTF-8) u sljedećem obliku:</w:t>
+      </w:r>
+    </w:p>
+    <w:p>
+      <w:pPr>
+        <w:pStyle w:val="NormalWeb"/>
+        <w:shd w:val="clear" w:color="auto" w:fill="FFFFFF"/>
+        <w:spacing w:before="0" w:beforeAutospacing="0"/>
+        <w:rPr>
+          <w:rFonts w:ascii="Arial" w:hAnsi="Arial" w:cs="Arial"/>
+          <w:color w:val="262626"/>
+          <w:sz w:val="21"/>
+          <w:szCs w:val="21"/>
+        </w:rPr>
+      </w:pPr>
+      <w:r>
+        <w:rPr>
+          <w:rFonts w:ascii="Trebuchet MS" w:hAnsi="Trebuchet MS" w:cs="Arial"/>
+          <w:color w:val="262626"/>
+        </w:rPr>
+        <w:t>Obrada poruka broj:</w:t>
+      </w:r>
+      <w:r>
+        <w:rPr>
+          <w:rFonts w:ascii="Trebuchet MS" w:hAnsi="Trebuchet MS" w:cs="Arial"/>
+          <w:color w:val="262626"/>
+        </w:rPr>
+        <w:br/>
+        <w:t>Obrada započela u: vrijeme_1 (dd.MM.yyyy hh.mm.ss.zzz)</w:t>
+      </w:r>
+      <w:r>
+        <w:rPr>
+          <w:rFonts w:ascii="Trebuchet MS" w:hAnsi="Trebuchet MS" w:cs="Arial"/>
+          <w:color w:val="262626"/>
+        </w:rPr>
+        <w:br/>
+        <w:t>Obrada završila u: vrijeme_2 (dd.MM.yyyy hh.mm.ss.zzz) </w:t>
+      </w:r>
+      <w:r>
+        <w:rPr>
+          <w:rFonts w:ascii="Trebuchet MS" w:hAnsi="Trebuchet MS" w:cs="Arial"/>
+          <w:color w:val="262626"/>
+        </w:rPr>
+        <w:br/>
+        <w:t>Trajanje obrade u ms: n</w:t>
+      </w:r>
+      <w:r>
+        <w:rPr>
+          <w:rFonts w:ascii="Trebuchet MS" w:hAnsi="Trebuchet MS" w:cs="Arial"/>
+          <w:color w:val="262626"/>
+        </w:rPr>
+        <w:br/>
+        <w:t>Broj poruka: n - odnosi se na jedan ciklus</w:t>
+      </w:r>
+      <w:r>
+        <w:rPr>
+          <w:rFonts w:ascii="Trebuchet MS" w:hAnsi="Trebuchet MS" w:cs="Arial"/>
+          <w:color w:val="262626"/>
+        </w:rPr>
+        <w:br/>
+        <w:t>Broj dodanih IOT: n </w:t>
+      </w:r>
+      <w:r>
+        <w:rPr>
+          <w:rFonts w:ascii="Trebuchet MS" w:hAnsi="Trebuchet MS" w:cs="Arial"/>
+          <w:color w:val="262626"/>
+        </w:rPr>
+        <w:br/>
+        <w:t>Broj ažuriranih IOT: n </w:t>
+      </w:r>
+      <w:r>
+        <w:rPr>
+          <w:rFonts w:ascii="Trebuchet MS" w:hAnsi="Trebuchet MS" w:cs="Arial"/>
+          <w:color w:val="262626"/>
+        </w:rPr>
+        <w:br/>
+        <w:t>Broj neispravnih poruka: n</w:t>
+      </w:r>
+      <w:r>
+        <w:rPr>
+          <w:rFonts w:ascii="Trebuchet MS" w:hAnsi="Trebuchet MS" w:cs="Arial"/>
+          <w:color w:val="262626"/>
+        </w:rPr>
+        <w:br/>
+        <w:t>&lt;prazan redak&gt;</w:t>
+      </w:r>
+    </w:p>
+    <w:p>
+      <w:pPr>
+        <w:pStyle w:val="NormalWeb"/>
+        <w:shd w:val="clear" w:color="auto" w:fill="FFFFFF"/>
+        <w:spacing w:before="0" w:beforeAutospacing="0"/>
+        <w:rPr>
+          <w:rFonts w:ascii="Arial" w:hAnsi="Arial" w:cs="Arial"/>
+          <w:color w:val="262626"/>
+          <w:sz w:val="21"/>
+          <w:szCs w:val="21"/>
+        </w:rPr>
+      </w:pPr>
+      <w:r>
+        <w:rPr>
+          <w:rFonts w:ascii="Trebuchet MS" w:hAnsi="Trebuchet MS" w:cs="Arial"/>
+          <w:color w:val="262626"/>
+        </w:rPr>
+        <w:t>Potrebno je napraviti korisnički dio web aplikacije za izbor jezika za lokalizaciju, slanje email poruka, pregled primljenih email poruka i pregled dnevnika. </w:t>
+      </w:r>
+    </w:p>
+    <w:p>
+      <w:pPr>
+        <w:pStyle w:val="NormalWeb"/>
+        <w:shd w:val="clear" w:color="auto" w:fill="FFFFFF"/>
+        <w:spacing w:before="0" w:beforeAutospacing="0"/>
+        <w:rPr>
+          <w:rFonts w:ascii="Arial" w:hAnsi="Arial" w:cs="Arial"/>
+          <w:color w:val="262626"/>
+          <w:sz w:val="21"/>
+          <w:szCs w:val="21"/>
+        </w:rPr>
+      </w:pPr>
+      <w:r>
+        <w:rPr>
+          <w:rFonts w:ascii="Trebuchet MS" w:hAnsi="Trebuchet MS" w:cs="Arial"/>
+          <w:color w:val="262626"/>
+        </w:rPr>
+        <w:t>Izbor jezika za lokalizaciju (slika 1.) provodi se između raspoloživih jezika u koje nije uključen trenutno važeći jezik za lokalizaciju (za to se koristi atribut rendered). Koriste se gumbi koji na svojim akcijama pozivaju funkciju za postavljanje jezika (lokalizacije) uz argument koji odgovara odabranom jeziku. Svi statički elementi u pogledima trebaju biti pripremljeni da se prikažu u skladu s izabranih jezikom. Sve poruke (validacija i sl) u stalim pogledima trebaju biti prikazane u skladu s izabranih jezikom. U zaglavlju svih pogleda treba biti poveznica na izbor jezika, poveznica na slanje email poruke, poveznica za pregled primljenih email poruka i poveznica za pregled dnevnika. Ne prikazuje se ona poveznica koja se odnosi na važeći pogled. </w:t>
+      </w:r>
+      <w:r>
+        <w:rPr>
+          <w:rFonts w:ascii="Trebuchet MS" w:hAnsi="Trebuchet MS" w:cs="Arial"/>
+          <w:color w:val="262626"/>
+        </w:rPr>
+        <w:br/>
+      </w:r>
+    </w:p>
+    <w:p>
+      <w:pPr>
+        <w:pStyle w:val="NormalWeb"/>
+        <w:shd w:val="clear" w:color="auto" w:fill="FFFFFF"/>
+        <w:spacing w:before="0" w:beforeAutospacing="0"/>
+        <w:rPr>
+          <w:rFonts w:ascii="Arial" w:hAnsi="Arial" w:cs="Arial"/>
+          <w:color w:val="262626"/>
+          <w:sz w:val="21"/>
+          <w:szCs w:val="21"/>
+        </w:rPr>
+      </w:pPr>
+      <w:r>
+        <w:rPr>
+          <w:rFonts w:ascii="Trebuchet MS" w:hAnsi="Trebuchet MS" w:cs="Arial"/>
+          <w:color w:val="262626"/>
+        </w:rPr>
+        <w:t>Kod odabira slanja email poruka (slika 2.) slijedi prikaz u obliku tablice (ili rešetke-grid) unutar koje je obrazac za unos podataka poruke (primatelj, pošiljatelj, predmet, sadržaj za privitak, brisanje sadržaja za privitak, preuzimanja sadržaja jedne od pripremljenih datoteka u element (kontrolu) sadržaja za privitak. Inicijalno adresa primatelja je iz postavke konfguracije mail.usernameThread. Inicijalno adresa pošiljatelja je iz postavke konfguracije mail.usernameEmailAddress. Inicijalno predmet je iz postavke konfguracije mail.subjectEmail. Potrebno je provjeriti ispravnost (validirati) upisanih podataka za primatelja, pošiljatelja, predmet poruke i sadržaj za privitak. Ispravnost primatelja i pošiljatelja temelji se na korektnost strukture email adrese. Predmet poruke mora sadržavati min 10 znakova. Sadržaj za privitak treba biti ispravan json tekst. U podnožju tablice nalazi se gumb za slanje email poruke. U zaglavlju pogleda treba biti poveznica na izbor jezika, poveznica na pregled primljenih email poruka i poveznica na pregled dnevnika</w:t>
+      </w:r>
+    </w:p>
+    <w:p>
+      <w:pPr>
+        <w:pStyle w:val="NormalWeb"/>
+        <w:shd w:val="clear" w:color="auto" w:fill="FFFFFF"/>
+        <w:spacing w:before="0" w:beforeAutospacing="0"/>
+        <w:rPr>
+          <w:rFonts w:ascii="Arial" w:hAnsi="Arial" w:cs="Arial"/>
+          <w:color w:val="262626"/>
+          <w:sz w:val="21"/>
+          <w:szCs w:val="21"/>
+        </w:rPr>
+      </w:pPr>
+      <w:r>
+        <w:rPr>
+          <w:rFonts w:ascii="Trebuchet MS" w:hAnsi="Trebuchet MS" w:cs="Arial"/>
+          <w:color w:val="262626"/>
+        </w:rPr>
+        <w:t xml:space="preserve">Kod odabira pregleda primljenih email poruka (slika 3.) prikazuje se padajući izbornik u kojem su elementi mape (direktoriji) iz email korisničkog računa (radi se o objektima klasa javax.mail.Folder i javax.mail.Store) i gump za promjenu mape. </w:t>
+      </w:r>
+      <w:r>
+        <w:rPr>
+          <w:rFonts w:ascii="Trebuchet MS" w:hAnsi="Trebuchet MS" w:cs="Arial"/>
+          <w:color w:val="262626"/>
+        </w:rPr>
+        <w:lastRenderedPageBreak/>
+        <w:t>Od svih mapa samo su od interesa i jedino se prikazuju mapa INBOX i mapa koja je zadana konfiguracijom za NWTiS poruke (određena konfiguracijom, mail.folderNWTiS, a sadrži naziv u obliku NWTiS {LDAP_korisnik} poruke) ako trenutno postoji. Na početku je odabrana mapa INBOX. Slijedi tablica s prikazom informacija o n (određen konfiguracijom, mail.numMessagesToShow) najsvježijih poruka (objekti klase javax.mail.Message) iz odabrane mape. Za  svaku email poruku potrebno je prikazati tko je poslao, kada je poslao (hr formatirano dd.mm.gggg hh:mm:ss), predmet poruke, vrsta poruke (NWTiS ili ne NWTiS), sadržaj privitka ako je NWTiS poruka, ako nije NWTiS poruka onda ništa. </w:t>
+      </w:r>
+      <w:r>
+        <w:rPr>
+          <w:rStyle w:val="Strong"/>
+          <w:rFonts w:ascii="Trebuchet MS" w:hAnsi="Trebuchet MS" w:cs="Arial"/>
+          <w:color w:val="262626"/>
+        </w:rPr>
+        <w:t>NE SMIJU</w:t>
+      </w:r>
+      <w:r>
+        <w:rPr>
+          <w:rFonts w:ascii="Trebuchet MS" w:hAnsi="Trebuchet MS" w:cs="Arial"/>
+          <w:color w:val="262626"/>
+        </w:rPr>
+        <w:t> se čitati sve poruke iz mape nego samo onoliko koliko je potrebno za prikaz prema postavki. Ispod tablice prikazuje se ukupan broj email poruka u izabranoj mapi, gumb za prethodne i sljedeće poruke. Pojedini gumb treba sakriti (koristi se atribut rendered) ako nema sadržaja koji o njemu ovisi. Npr. na početku nema prethodnih poruka. Aktiviranjem pojedinog gumba treba prikazati izabrani skup email poruka. U zaglavlju treba biti poveznica na izbor jezika, poveznica na slanje email poruke i poveznica na pregled dnevnika.</w:t>
+      </w:r>
+    </w:p>
+    <w:p>
+      <w:pPr>
+        <w:pStyle w:val="NormalWeb"/>
+        <w:shd w:val="clear" w:color="auto" w:fill="FFFFFF"/>
+        <w:spacing w:before="0" w:beforeAutospacing="0"/>
+        <w:rPr>
+          <w:rFonts w:ascii="Arial" w:hAnsi="Arial" w:cs="Arial"/>
+          <w:color w:val="262626"/>
+          <w:sz w:val="21"/>
+          <w:szCs w:val="21"/>
+        </w:rPr>
+      </w:pPr>
+      <w:r>
+        <w:rPr>
+          <w:rFonts w:ascii="Trebuchet MS" w:hAnsi="Trebuchet MS" w:cs="Arial"/>
+          <w:color w:val="262626"/>
+        </w:rPr>
+        <w:t>Kod odabira pregleda dnevnika (slika 4.) prikazuje se odabir intervala Od - Do i gump za pregled. Upisanim elementima Od i Do treba provjeriti ispravnost (validirati) u formatu datumskog tipa podatka (dd.mm.gggg hh:mm:ss). Slijedi tablica s prikazom informacija o n (određen konfiguracijom, mail.numLogItemsToShow) najsvježijih zaspisa u dnevniku za traženi interval. Za svaki zapis iz dnevnika potrebno je prikazati kada je spremljen i njegov sadržaj. </w:t>
+      </w:r>
+      <w:r>
+        <w:rPr>
+          <w:rStyle w:val="Strong"/>
+          <w:rFonts w:ascii="Trebuchet MS" w:hAnsi="Trebuchet MS" w:cs="Arial"/>
+          <w:color w:val="262626"/>
+        </w:rPr>
+        <w:t>NE SMIJU</w:t>
+      </w:r>
+      <w:r>
+        <w:rPr>
+          <w:rFonts w:ascii="Trebuchet MS" w:hAnsi="Trebuchet MS" w:cs="Arial"/>
+          <w:color w:val="262626"/>
+        </w:rPr>
+        <w:t> se čitati u memoriju svi zapisi iz dnevnika nego samo onoliko koliko je potrebno prema postavki. Ispod tablice prikazuje se ukupan broj zapisa u dnevniku koji zadovoljavaju interval Od Do, gumb za prethodne i sljedeće zapise dnevnika. Pojedini gumb treba sakriti (koristi se atribut rendered) ako nema sadržaja koji o njemu ovisi. Npr. na početku nema prethodnih zapisa iz dnevnika. Aktiviranjem pojedinog gumba treba prikazati izabrani skup zapisa iz dnevnika. U zaglavlju treba biti poveznica na izbor jezika, poveznica na slanje email poruke i poveznica na pregled poruka.</w:t>
+      </w:r>
+    </w:p>
+    <w:p>
+      <w:pPr>
+        <w:pStyle w:val="NormalWeb"/>
+        <w:shd w:val="clear" w:color="auto" w:fill="FFFFFF"/>
+        <w:spacing w:before="0" w:beforeAutospacing="0"/>
+        <w:rPr>
+          <w:rFonts w:ascii="Arial" w:hAnsi="Arial" w:cs="Arial"/>
+          <w:color w:val="262626"/>
+          <w:sz w:val="21"/>
+          <w:szCs w:val="21"/>
+        </w:rPr>
+      </w:pPr>
+      <w:r>
+        <w:rPr>
+          <w:rFonts w:ascii="Trebuchet MS" w:hAnsi="Trebuchet MS" w:cs="Arial"/>
+          <w:color w:val="262626"/>
+        </w:rPr>
+        <w:t>Pregledi trebaju biti vizualno sređeni pomoću css-a.</w:t>
+      </w:r>
+    </w:p>
+    <w:p>
+      <w:pPr>
+        <w:pStyle w:val="NormalWeb"/>
+        <w:shd w:val="clear" w:color="auto" w:fill="FFFFFF"/>
+        <w:spacing w:before="0" w:beforeAutospacing="0"/>
+        <w:rPr>
+          <w:rFonts w:ascii="Arial" w:hAnsi="Arial" w:cs="Arial"/>
+          <w:color w:val="262626"/>
+          <w:sz w:val="21"/>
+          <w:szCs w:val="21"/>
+        </w:rPr>
+      </w:pPr>
+      <w:r>
+        <w:rPr>
+          <w:rFonts w:ascii="Trebuchet MS" w:hAnsi="Trebuchet MS" w:cs="Arial"/>
+          <w:color w:val="262626"/>
+        </w:rPr>
+        <w:t>Metode u klasama NE smiju imati više od 25 linija programskog koda, u što se ne broji definiranje metode, njenih argumenata i lokalnih varijabli. U jednoj liniji može biti jedna instrukcija. Linija ne može ima više od 132 znaka. </w:t>
+      </w:r>
+    </w:p>
+    <w:p>
+      <w:pPr>
+        <w:pStyle w:val="NormalWeb"/>
+        <w:shd w:val="clear" w:color="auto" w:fill="FFFFFF"/>
+        <w:spacing w:before="0" w:beforeAutospacing="0"/>
+        <w:rPr>
+          <w:rFonts w:ascii="Arial" w:hAnsi="Arial" w:cs="Arial"/>
+          <w:color w:val="262626"/>
+          <w:sz w:val="21"/>
+          <w:szCs w:val="21"/>
+        </w:rPr>
+      </w:pPr>
+      <w:r>
+        <w:rPr>
+          <w:rFonts w:ascii="Trebuchet MS" w:hAnsi="Trebuchet MS" w:cs="Arial"/>
+          <w:color w:val="262626"/>
+        </w:rPr>
+        <w:t>JavaMail API nalazi se na adresi: </w:t>
+      </w:r>
+      <w:hyperlink r:id="rId5" w:tooltip="JavaMail API" w:history="1">
+        <w:r>
+          <w:rPr>
+            <w:rStyle w:val="Hyperlink"/>
+            <w:rFonts w:ascii="Trebuchet MS" w:hAnsi="Trebuchet MS" w:cs="Arial"/>
+            <w:color w:val="B71500"/>
+          </w:rPr>
+          <w:t>https://javamail.java.net/nonav/docs/api/</w:t>
+        </w:r>
+      </w:hyperlink>
+    </w:p>
+    <w:p>
+      <w:pPr>
+        <w:pStyle w:val="NormalWeb"/>
+        <w:shd w:val="clear" w:color="auto" w:fill="FFFFFF"/>
+        <w:spacing w:before="0" w:beforeAutospacing="0"/>
+        <w:rPr>
+          <w:rFonts w:ascii="Arial" w:hAnsi="Arial" w:cs="Arial"/>
+          <w:color w:val="262626"/>
+          <w:sz w:val="21"/>
+          <w:szCs w:val="21"/>
+        </w:rPr>
+      </w:pPr>
+      <w:r>
+        <w:rPr>
+          <w:rFonts w:ascii="Trebuchet MS" w:hAnsi="Trebuchet MS" w:cs="Arial"/>
+          <w:color w:val="262626"/>
+        </w:rPr>
+        <w:t>JavaMail FAQ nalaze se na adresi </w:t>
+      </w:r>
+      <w:hyperlink r:id="rId6" w:tooltip="JavaMail" w:history="1">
+        <w:r>
+          <w:rPr>
+            <w:rStyle w:val="Hyperlink"/>
+            <w:rFonts w:ascii="Trebuchet MS" w:hAnsi="Trebuchet MS" w:cs="Arial"/>
+            <w:color w:val="B71500"/>
+          </w:rPr>
+          <w:t>http://www.oracle.com/technetwork/java/faq-135477.html</w:t>
+        </w:r>
+      </w:hyperlink>
+    </w:p>
+    <w:p>
+      <w:pPr>
+        <w:shd w:val="clear" w:color="auto" w:fill="FFFFFF"/>
+        <w:spacing w:after="100" w:afterAutospacing="1" w:line="240" w:lineRule="auto"/>
+        <w:rPr>
+          <w:rFonts w:ascii="Trebuchet MS" w:eastAsia="Times New Roman" w:hAnsi="Trebuchet MS" w:cs="Times New Roman"/>
+          <w:color w:val="262626"/>
+          <w:sz w:val="27"/>
+          <w:szCs w:val="27"/>
+          <w:lang w:eastAsia="hr-HR"/>
+        </w:rPr>
+      </w:pPr>
+    </w:p>
+    <w:p>
+      <w:pPr>
         <w:shd w:val="clear" w:color="auto" w:fill="FFFFFF"/>
         <w:spacing w:after="100" w:afterAutospacing="1" w:line="240" w:lineRule="auto"/>
         <w:rPr>
@@ -35,7 +767,7 @@
         <w:spacing w:before="100" w:beforeAutospacing="1" w:after="100" w:afterAutospacing="1" w:line="240" w:lineRule="auto"/>
         <w:rPr>
           <w:rFonts w:ascii="Verdana" w:eastAsia="Times New Roman" w:hAnsi="Verdana" w:cs="Arial"/>
-          <w:color w:val="262626"/>
+          <w:color w:val="FF0000"/>
           <w:sz w:val="20"/>
           <w:szCs w:val="20"/>
           <w:lang w:eastAsia="hr-HR"/>
@@ -44,7 +776,7 @@
       <w:r>
         <w:rPr>
           <w:rFonts w:ascii="Trebuchet MS" w:eastAsia="Times New Roman" w:hAnsi="Trebuchet MS" w:cs="Arial"/>
-          <w:color w:val="262626"/>
+          <w:color w:val="FF0000"/>
           <w:sz w:val="24"/>
           <w:szCs w:val="24"/>
           <w:lang w:eastAsia="hr-HR"/>
@@ -56,7 +788,7 @@
           <w:rFonts w:ascii="Trebuchet MS" w:eastAsia="Times New Roman" w:hAnsi="Trebuchet MS" w:cs="Arial"/>
           <w:b/>
           <w:bCs/>
-          <w:color w:val="262626"/>
+          <w:color w:val="FF0000"/>
           <w:sz w:val="24"/>
           <w:szCs w:val="24"/>
           <w:lang w:eastAsia="hr-HR"/>
@@ -66,7 +798,7 @@
       <w:r>
         <w:rPr>
           <w:rFonts w:ascii="Trebuchet MS" w:eastAsia="Times New Roman" w:hAnsi="Trebuchet MS" w:cs="Arial"/>
-          <w:color w:val="262626"/>
+          <w:color w:val="FF0000"/>
           <w:sz w:val="24"/>
           <w:szCs w:val="24"/>
           <w:lang w:eastAsia="hr-HR"/>
@@ -78,7 +810,7 @@
           <w:rFonts w:ascii="Verdana" w:eastAsia="Times New Roman" w:hAnsi="Verdana" w:cs="Arial"/>
           <w:b/>
           <w:bCs/>
-          <w:color w:val="262626"/>
+          <w:color w:val="FF0000"/>
           <w:sz w:val="24"/>
           <w:szCs w:val="24"/>
           <w:lang w:eastAsia="hr-HR"/>
@@ -88,7 +820,7 @@
       <w:r>
         <w:rPr>
           <w:rFonts w:ascii="Trebuchet MS" w:eastAsia="Times New Roman" w:hAnsi="Trebuchet MS" w:cs="Arial"/>
-          <w:color w:val="262626"/>
+          <w:color w:val="FF0000"/>
           <w:sz w:val="24"/>
           <w:szCs w:val="24"/>
           <w:lang w:eastAsia="hr-HR"/>
@@ -100,7 +832,7 @@
           <w:rFonts w:ascii="Verdana" w:eastAsia="Times New Roman" w:hAnsi="Verdana" w:cs="Arial"/>
           <w:b/>
           <w:bCs/>
-          <w:color w:val="262626"/>
+          <w:color w:val="FF0000"/>
           <w:sz w:val="24"/>
           <w:szCs w:val="24"/>
           <w:lang w:eastAsia="hr-HR"/>
@@ -110,19 +842,30 @@
       <w:r>
         <w:rPr>
           <w:rFonts w:ascii="Trebuchet MS" w:eastAsia="Times New Roman" w:hAnsi="Trebuchet MS" w:cs="Arial"/>
-          <w:color w:val="262626"/>
-          <w:sz w:val="24"/>
-          <w:szCs w:val="24"/>
-          <w:lang w:eastAsia="hr-HR"/>
-        </w:rPr>
-        <w:t>, kontekst </w:t>
+          <w:color w:val="FF0000"/>
+          <w:sz w:val="24"/>
+          <w:szCs w:val="24"/>
+          <w:lang w:eastAsia="hr-HR"/>
+        </w:rPr>
+        <w:t xml:space="preserve">, </w:t>
+      </w:r>
+      <w:r>
+        <w:rPr>
+          <w:rFonts w:ascii="Trebuchet MS" w:eastAsia="Times New Roman" w:hAnsi="Trebuchet MS" w:cs="Arial"/>
+          <w:color w:val="FF0000"/>
+          <w:sz w:val="24"/>
+          <w:szCs w:val="24"/>
+          <w:lang w:eastAsia="hr-HR"/>
+        </w:rPr>
+        <w:lastRenderedPageBreak/>
+        <w:t>kontekst </w:t>
       </w:r>
       <w:r>
         <w:rPr>
           <w:rFonts w:ascii="Trebuchet MS" w:eastAsia="Times New Roman" w:hAnsi="Trebuchet MS" w:cs="Arial"/>
           <w:b/>
           <w:bCs/>
-          <w:color w:val="262626"/>
+          <w:color w:val="FF0000"/>
           <w:sz w:val="24"/>
           <w:szCs w:val="24"/>
           <w:lang w:eastAsia="hr-HR"/>
@@ -132,7 +875,7 @@
       <w:r>
         <w:rPr>
           <w:rFonts w:ascii="Trebuchet MS" w:eastAsia="Times New Roman" w:hAnsi="Trebuchet MS" w:cs="Arial"/>
-          <w:color w:val="262626"/>
+          <w:color w:val="FF0000"/>
           <w:sz w:val="24"/>
           <w:szCs w:val="24"/>
           <w:lang w:eastAsia="hr-HR"/>
@@ -150,7 +893,7 @@
         <w:spacing w:before="100" w:beforeAutospacing="1" w:after="100" w:afterAutospacing="1" w:line="240" w:lineRule="auto"/>
         <w:rPr>
           <w:rFonts w:ascii="Verdana" w:eastAsia="Times New Roman" w:hAnsi="Verdana" w:cs="Arial"/>
-          <w:color w:val="262626"/>
+          <w:color w:val="FF0000"/>
           <w:sz w:val="20"/>
           <w:szCs w:val="20"/>
           <w:lang w:eastAsia="hr-HR"/>
@@ -159,7 +902,7 @@
       <w:r>
         <w:rPr>
           <w:rFonts w:ascii="Trebuchet MS" w:eastAsia="Times New Roman" w:hAnsi="Trebuchet MS" w:cs="Arial"/>
-          <w:color w:val="262626"/>
+          <w:color w:val="FF0000"/>
           <w:sz w:val="24"/>
           <w:szCs w:val="24"/>
           <w:lang w:eastAsia="hr-HR"/>
@@ -171,7 +914,7 @@
           <w:rFonts w:ascii="Trebuchet MS" w:eastAsia="Times New Roman" w:hAnsi="Trebuchet MS" w:cs="Arial"/>
           <w:b/>
           <w:bCs/>
-          <w:color w:val="262626"/>
+          <w:color w:val="FF0000"/>
           <w:sz w:val="24"/>
           <w:szCs w:val="24"/>
           <w:lang w:eastAsia="hr-HR"/>
@@ -181,7 +924,7 @@
       <w:r>
         <w:rPr>
           <w:rFonts w:ascii="Trebuchet MS" w:eastAsia="Times New Roman" w:hAnsi="Trebuchet MS" w:cs="Arial"/>
-          <w:color w:val="262626"/>
+          <w:color w:val="FF0000"/>
           <w:sz w:val="24"/>
           <w:szCs w:val="24"/>
           <w:lang w:eastAsia="hr-HR"/>
@@ -193,7 +936,7 @@
           <w:rFonts w:ascii="Trebuchet MS" w:eastAsia="Times New Roman" w:hAnsi="Trebuchet MS" w:cs="Arial"/>
           <w:b/>
           <w:bCs/>
-          <w:color w:val="262626"/>
+          <w:color w:val="FF0000"/>
           <w:sz w:val="24"/>
           <w:szCs w:val="24"/>
           <w:lang w:eastAsia="hr-HR"/>
@@ -203,7 +946,7 @@
       <w:r>
         <w:rPr>
           <w:rFonts w:ascii="Trebuchet MS" w:eastAsia="Times New Roman" w:hAnsi="Trebuchet MS" w:cs="Arial"/>
-          <w:color w:val="262626"/>
+          <w:color w:val="FF0000"/>
           <w:sz w:val="24"/>
           <w:szCs w:val="24"/>
           <w:lang w:eastAsia="hr-HR"/>
@@ -215,7 +958,7 @@
           <w:rFonts w:ascii="Trebuchet MS" w:eastAsia="Times New Roman" w:hAnsi="Trebuchet MS" w:cs="Arial"/>
           <w:b/>
           <w:bCs/>
-          <w:color w:val="262626"/>
+          <w:color w:val="FF0000"/>
           <w:sz w:val="24"/>
           <w:szCs w:val="24"/>
           <w:lang w:eastAsia="hr-HR"/>
@@ -225,7 +968,7 @@
       <w:r>
         <w:rPr>
           <w:rFonts w:ascii="Trebuchet MS" w:eastAsia="Times New Roman" w:hAnsi="Trebuchet MS" w:cs="Arial"/>
-          <w:color w:val="262626"/>
+          <w:color w:val="FF0000"/>
           <w:sz w:val="24"/>
           <w:szCs w:val="24"/>
           <w:lang w:eastAsia="hr-HR"/>
@@ -237,7 +980,7 @@
           <w:rFonts w:ascii="Trebuchet MS" w:eastAsia="Times New Roman" w:hAnsi="Trebuchet MS" w:cs="Arial"/>
           <w:b/>
           <w:bCs/>
-          <w:color w:val="262626"/>
+          <w:color w:val="FF0000"/>
           <w:sz w:val="24"/>
           <w:szCs w:val="24"/>
           <w:lang w:eastAsia="hr-HR"/>
@@ -255,16 +998,16 @@
         <w:spacing w:before="100" w:beforeAutospacing="1" w:after="100" w:afterAutospacing="1" w:line="240" w:lineRule="auto"/>
         <w:rPr>
           <w:rFonts w:ascii="Arial" w:eastAsia="Times New Roman" w:hAnsi="Arial" w:cs="Arial"/>
-          <w:color w:val="262626"/>
-          <w:sz w:val="21"/>
-          <w:szCs w:val="21"/>
-          <w:lang w:eastAsia="hr-HR"/>
-        </w:rPr>
-      </w:pPr>
-      <w:r>
-        <w:rPr>
-          <w:rFonts w:ascii="Trebuchet MS" w:eastAsia="Times New Roman" w:hAnsi="Trebuchet MS" w:cs="Arial"/>
-          <w:color w:val="262626"/>
+          <w:color w:val="FF0000"/>
+          <w:sz w:val="21"/>
+          <w:szCs w:val="21"/>
+          <w:lang w:eastAsia="hr-HR"/>
+        </w:rPr>
+      </w:pPr>
+      <w:r>
+        <w:rPr>
+          <w:rFonts w:ascii="Trebuchet MS" w:eastAsia="Times New Roman" w:hAnsi="Trebuchet MS" w:cs="Arial"/>
+          <w:color w:val="FF0000"/>
           <w:sz w:val="24"/>
           <w:szCs w:val="24"/>
           <w:lang w:eastAsia="hr-HR"/>
@@ -282,16 +1025,16 @@
         <w:spacing w:before="100" w:beforeAutospacing="1" w:after="100" w:afterAutospacing="1" w:line="240" w:lineRule="auto"/>
         <w:rPr>
           <w:rFonts w:ascii="Arial" w:eastAsia="Times New Roman" w:hAnsi="Arial" w:cs="Arial"/>
-          <w:color w:val="262626"/>
-          <w:sz w:val="21"/>
-          <w:szCs w:val="21"/>
-          <w:lang w:eastAsia="hr-HR"/>
-        </w:rPr>
-      </w:pPr>
-      <w:r>
-        <w:rPr>
-          <w:rFonts w:ascii="Trebuchet MS" w:eastAsia="Times New Roman" w:hAnsi="Trebuchet MS" w:cs="Arial"/>
-          <w:color w:val="262626"/>
+          <w:color w:val="FF0000"/>
+          <w:sz w:val="21"/>
+          <w:szCs w:val="21"/>
+          <w:lang w:eastAsia="hr-HR"/>
+        </w:rPr>
+      </w:pPr>
+      <w:r>
+        <w:rPr>
+          <w:rFonts w:ascii="Trebuchet MS" w:eastAsia="Times New Roman" w:hAnsi="Trebuchet MS" w:cs="Arial"/>
+          <w:color w:val="FF0000"/>
           <w:sz w:val="24"/>
           <w:szCs w:val="24"/>
           <w:lang w:eastAsia="hr-HR"/>
@@ -303,7 +1046,7 @@
           <w:rFonts w:ascii="Trebuchet MS" w:eastAsia="Times New Roman" w:hAnsi="Trebuchet MS" w:cs="Arial"/>
           <w:b/>
           <w:bCs/>
-          <w:color w:val="262626"/>
+          <w:color w:val="FF0000"/>
           <w:sz w:val="24"/>
           <w:szCs w:val="24"/>
           <w:lang w:eastAsia="hr-HR"/>
@@ -313,7 +1056,7 @@
       <w:r>
         <w:rPr>
           <w:rFonts w:ascii="Trebuchet MS" w:eastAsia="Times New Roman" w:hAnsi="Trebuchet MS" w:cs="Arial"/>
-          <w:color w:val="262626"/>
+          <w:color w:val="FF0000"/>
           <w:sz w:val="24"/>
           <w:szCs w:val="24"/>
           <w:lang w:eastAsia="hr-HR"/>
@@ -325,7 +1068,7 @@
           <w:rFonts w:ascii="Trebuchet MS" w:eastAsia="Times New Roman" w:hAnsi="Trebuchet MS" w:cs="Arial"/>
           <w:b/>
           <w:bCs/>
-          <w:color w:val="262626"/>
+          <w:color w:val="FF0000"/>
           <w:sz w:val="24"/>
           <w:szCs w:val="24"/>
           <w:lang w:eastAsia="hr-HR"/>
@@ -343,16 +1086,16 @@
         <w:spacing w:before="100" w:beforeAutospacing="1" w:after="100" w:afterAutospacing="1" w:line="240" w:lineRule="auto"/>
         <w:rPr>
           <w:rFonts w:ascii="Arial" w:eastAsia="Times New Roman" w:hAnsi="Arial" w:cs="Arial"/>
-          <w:color w:val="262626"/>
-          <w:sz w:val="21"/>
-          <w:szCs w:val="21"/>
-          <w:lang w:eastAsia="hr-HR"/>
-        </w:rPr>
-      </w:pPr>
-      <w:r>
-        <w:rPr>
-          <w:rFonts w:ascii="Trebuchet MS" w:eastAsia="Times New Roman" w:hAnsi="Trebuchet MS" w:cs="Arial"/>
-          <w:color w:val="262626"/>
+          <w:color w:val="FF0000"/>
+          <w:sz w:val="21"/>
+          <w:szCs w:val="21"/>
+          <w:lang w:eastAsia="hr-HR"/>
+        </w:rPr>
+      </w:pPr>
+      <w:r>
+        <w:rPr>
+          <w:rFonts w:ascii="Trebuchet MS" w:eastAsia="Times New Roman" w:hAnsi="Trebuchet MS" w:cs="Arial"/>
+          <w:color w:val="FF0000"/>
           <w:sz w:val="24"/>
           <w:szCs w:val="24"/>
           <w:lang w:eastAsia="hr-HR"/>
@@ -364,7 +1107,7 @@
           <w:rFonts w:ascii="Trebuchet MS" w:eastAsia="Times New Roman" w:hAnsi="Trebuchet MS" w:cs="Arial"/>
           <w:b/>
           <w:bCs/>
-          <w:color w:val="262626"/>
+          <w:color w:val="FF0000"/>
           <w:sz w:val="24"/>
           <w:szCs w:val="24"/>
           <w:lang w:eastAsia="hr-HR"/>
@@ -374,7 +1117,7 @@
       <w:r>
         <w:rPr>
           <w:rFonts w:ascii="Trebuchet MS" w:eastAsia="Times New Roman" w:hAnsi="Trebuchet MS" w:cs="Arial"/>
-          <w:color w:val="262626"/>
+          <w:color w:val="FF0000"/>
           <w:sz w:val="24"/>
           <w:szCs w:val="24"/>
           <w:lang w:eastAsia="hr-HR"/>
@@ -392,16 +1135,16 @@
         <w:spacing w:before="100" w:beforeAutospacing="1" w:after="100" w:afterAutospacing="1" w:line="240" w:lineRule="auto"/>
         <w:rPr>
           <w:rFonts w:ascii="Arial" w:eastAsia="Times New Roman" w:hAnsi="Arial" w:cs="Arial"/>
-          <w:color w:val="262626"/>
-          <w:sz w:val="21"/>
-          <w:szCs w:val="21"/>
-          <w:lang w:eastAsia="hr-HR"/>
-        </w:rPr>
-      </w:pPr>
-      <w:r>
-        <w:rPr>
-          <w:rFonts w:ascii="Trebuchet MS" w:eastAsia="Times New Roman" w:hAnsi="Trebuchet MS" w:cs="Arial"/>
-          <w:color w:val="262626"/>
+          <w:color w:val="FF0000"/>
+          <w:sz w:val="21"/>
+          <w:szCs w:val="21"/>
+          <w:lang w:eastAsia="hr-HR"/>
+        </w:rPr>
+      </w:pPr>
+      <w:r>
+        <w:rPr>
+          <w:rFonts w:ascii="Trebuchet MS" w:eastAsia="Times New Roman" w:hAnsi="Trebuchet MS" w:cs="Arial"/>
+          <w:color w:val="FF0000"/>
           <w:sz w:val="24"/>
           <w:szCs w:val="24"/>
           <w:lang w:eastAsia="hr-HR"/>
@@ -413,7 +1156,7 @@
           <w:rFonts w:ascii="Trebuchet MS" w:eastAsia="Times New Roman" w:hAnsi="Trebuchet MS" w:cs="Arial"/>
           <w:b/>
           <w:bCs/>
-          <w:color w:val="262626"/>
+          <w:color w:val="FF0000"/>
           <w:sz w:val="24"/>
           <w:szCs w:val="24"/>
           <w:lang w:eastAsia="hr-HR"/>
@@ -423,7 +1166,7 @@
       <w:r>
         <w:rPr>
           <w:rFonts w:ascii="Trebuchet MS" w:eastAsia="Times New Roman" w:hAnsi="Trebuchet MS" w:cs="Arial"/>
-          <w:color w:val="262626"/>
+          <w:color w:val="FF0000"/>
           <w:sz w:val="24"/>
           <w:szCs w:val="24"/>
           <w:lang w:eastAsia="hr-HR"/>
@@ -441,16 +1184,16 @@
         <w:spacing w:before="100" w:beforeAutospacing="1" w:after="100" w:afterAutospacing="1" w:line="240" w:lineRule="auto"/>
         <w:rPr>
           <w:rFonts w:ascii="Arial" w:eastAsia="Times New Roman" w:hAnsi="Arial" w:cs="Arial"/>
-          <w:color w:val="262626"/>
-          <w:sz w:val="21"/>
-          <w:szCs w:val="21"/>
-          <w:lang w:eastAsia="hr-HR"/>
-        </w:rPr>
-      </w:pPr>
-      <w:r>
-        <w:rPr>
-          <w:rFonts w:ascii="Trebuchet MS" w:eastAsia="Times New Roman" w:hAnsi="Trebuchet MS" w:cs="Arial"/>
-          <w:color w:val="262626"/>
+          <w:color w:val="FF0000"/>
+          <w:sz w:val="21"/>
+          <w:szCs w:val="21"/>
+          <w:lang w:eastAsia="hr-HR"/>
+        </w:rPr>
+      </w:pPr>
+      <w:r>
+        <w:rPr>
+          <w:rFonts w:ascii="Trebuchet MS" w:eastAsia="Times New Roman" w:hAnsi="Trebuchet MS" w:cs="Arial"/>
+          <w:color w:val="FF0000"/>
           <w:sz w:val="24"/>
           <w:szCs w:val="24"/>
           <w:lang w:eastAsia="hr-HR"/>
@@ -462,7 +1205,7 @@
           <w:rFonts w:ascii="Trebuchet MS" w:eastAsia="Times New Roman" w:hAnsi="Trebuchet MS" w:cs="Arial"/>
           <w:b/>
           <w:bCs/>
-          <w:color w:val="262626"/>
+          <w:color w:val="FF0000"/>
           <w:sz w:val="24"/>
           <w:szCs w:val="24"/>
           <w:lang w:eastAsia="hr-HR"/>
@@ -472,7 +1215,7 @@
       <w:r>
         <w:rPr>
           <w:rFonts w:ascii="Trebuchet MS" w:eastAsia="Times New Roman" w:hAnsi="Trebuchet MS" w:cs="Arial"/>
-          <w:color w:val="262626"/>
+          <w:color w:val="FF0000"/>
           <w:sz w:val="24"/>
           <w:szCs w:val="24"/>
           <w:lang w:eastAsia="hr-HR"/>
@@ -490,16 +1233,16 @@
         <w:spacing w:before="100" w:beforeAutospacing="1" w:after="100" w:afterAutospacing="1" w:line="240" w:lineRule="auto"/>
         <w:rPr>
           <w:rFonts w:ascii="Arial" w:eastAsia="Times New Roman" w:hAnsi="Arial" w:cs="Arial"/>
-          <w:color w:val="262626"/>
-          <w:sz w:val="21"/>
-          <w:szCs w:val="21"/>
-          <w:lang w:eastAsia="hr-HR"/>
-        </w:rPr>
-      </w:pPr>
-      <w:r>
-        <w:rPr>
-          <w:rFonts w:ascii="Trebuchet MS" w:eastAsia="Times New Roman" w:hAnsi="Trebuchet MS" w:cs="Arial"/>
-          <w:color w:val="262626"/>
+          <w:color w:val="FF0000"/>
+          <w:sz w:val="21"/>
+          <w:szCs w:val="21"/>
+          <w:lang w:eastAsia="hr-HR"/>
+        </w:rPr>
+      </w:pPr>
+      <w:r>
+        <w:rPr>
+          <w:rFonts w:ascii="Trebuchet MS" w:eastAsia="Times New Roman" w:hAnsi="Trebuchet MS" w:cs="Arial"/>
+          <w:color w:val="FF0000"/>
           <w:sz w:val="24"/>
           <w:szCs w:val="24"/>
           <w:lang w:eastAsia="hr-HR"/>
@@ -511,7 +1254,7 @@
           <w:rFonts w:ascii="Trebuchet MS" w:eastAsia="Times New Roman" w:hAnsi="Trebuchet MS" w:cs="Arial"/>
           <w:b/>
           <w:bCs/>
-          <w:color w:val="262626"/>
+          <w:color w:val="FF0000"/>
           <w:sz w:val="24"/>
           <w:szCs w:val="24"/>
           <w:lang w:eastAsia="hr-HR"/>
@@ -521,7 +1264,7 @@
       <w:r>
         <w:rPr>
           <w:rFonts w:ascii="Trebuchet MS" w:eastAsia="Times New Roman" w:hAnsi="Trebuchet MS" w:cs="Arial"/>
-          <w:color w:val="262626"/>
+          <w:color w:val="FF0000"/>
           <w:sz w:val="24"/>
           <w:szCs w:val="24"/>
           <w:lang w:eastAsia="hr-HR"/>
@@ -539,16 +1282,16 @@
         <w:spacing w:before="100" w:beforeAutospacing="1" w:after="100" w:afterAutospacing="1" w:line="240" w:lineRule="auto"/>
         <w:rPr>
           <w:rFonts w:ascii="Arial" w:eastAsia="Times New Roman" w:hAnsi="Arial" w:cs="Arial"/>
-          <w:color w:val="262626"/>
-          <w:sz w:val="21"/>
-          <w:szCs w:val="21"/>
-          <w:lang w:eastAsia="hr-HR"/>
-        </w:rPr>
-      </w:pPr>
-      <w:r>
-        <w:rPr>
-          <w:rFonts w:ascii="Trebuchet MS" w:eastAsia="Times New Roman" w:hAnsi="Trebuchet MS" w:cs="Arial"/>
-          <w:color w:val="262626"/>
+          <w:color w:val="FF0000"/>
+          <w:sz w:val="21"/>
+          <w:szCs w:val="21"/>
+          <w:lang w:eastAsia="hr-HR"/>
+        </w:rPr>
+      </w:pPr>
+      <w:r>
+        <w:rPr>
+          <w:rFonts w:ascii="Trebuchet MS" w:eastAsia="Times New Roman" w:hAnsi="Trebuchet MS" w:cs="Arial"/>
+          <w:color w:val="FF0000"/>
           <w:sz w:val="24"/>
           <w:szCs w:val="24"/>
           <w:lang w:eastAsia="hr-HR"/>
@@ -566,16 +1309,16 @@
         <w:spacing w:before="100" w:beforeAutospacing="1" w:after="100" w:afterAutospacing="1" w:line="240" w:lineRule="auto"/>
         <w:rPr>
           <w:rFonts w:ascii="Arial" w:eastAsia="Times New Roman" w:hAnsi="Arial" w:cs="Arial"/>
-          <w:color w:val="262626"/>
-          <w:sz w:val="21"/>
-          <w:szCs w:val="21"/>
-          <w:lang w:eastAsia="hr-HR"/>
-        </w:rPr>
-      </w:pPr>
-      <w:r>
-        <w:rPr>
-          <w:rFonts w:ascii="Trebuchet MS" w:eastAsia="Times New Roman" w:hAnsi="Trebuchet MS" w:cs="Arial"/>
-          <w:color w:val="262626"/>
+          <w:color w:val="FF0000"/>
+          <w:sz w:val="21"/>
+          <w:szCs w:val="21"/>
+          <w:lang w:eastAsia="hr-HR"/>
+        </w:rPr>
+      </w:pPr>
+      <w:r>
+        <w:rPr>
+          <w:rFonts w:ascii="Trebuchet MS" w:eastAsia="Times New Roman" w:hAnsi="Trebuchet MS" w:cs="Arial"/>
+          <w:color w:val="FF0000"/>
           <w:sz w:val="24"/>
           <w:szCs w:val="24"/>
           <w:lang w:eastAsia="hr-HR"/>
@@ -593,16 +1336,16 @@
         <w:spacing w:before="100" w:beforeAutospacing="1" w:after="100" w:afterAutospacing="1" w:line="240" w:lineRule="auto"/>
         <w:rPr>
           <w:rFonts w:ascii="Arial" w:eastAsia="Times New Roman" w:hAnsi="Arial" w:cs="Arial"/>
-          <w:color w:val="262626"/>
-          <w:sz w:val="21"/>
-          <w:szCs w:val="21"/>
-          <w:lang w:eastAsia="hr-HR"/>
-        </w:rPr>
-      </w:pPr>
-      <w:r>
-        <w:rPr>
-          <w:rFonts w:ascii="Trebuchet MS" w:eastAsia="Times New Roman" w:hAnsi="Trebuchet MS" w:cs="Arial"/>
-          <w:color w:val="262626"/>
+          <w:color w:val="FF0000"/>
+          <w:sz w:val="21"/>
+          <w:szCs w:val="21"/>
+          <w:lang w:eastAsia="hr-HR"/>
+        </w:rPr>
+      </w:pPr>
+      <w:r>
+        <w:rPr>
+          <w:rFonts w:ascii="Trebuchet MS" w:eastAsia="Times New Roman" w:hAnsi="Trebuchet MS" w:cs="Arial"/>
+          <w:color w:val="FF0000"/>
           <w:sz w:val="24"/>
           <w:szCs w:val="24"/>
           <w:lang w:eastAsia="hr-HR"/>
@@ -620,43 +1363,53 @@
         <w:spacing w:before="100" w:beforeAutospacing="1" w:after="100" w:afterAutospacing="1" w:line="240" w:lineRule="auto"/>
         <w:rPr>
           <w:rFonts w:ascii="Arial" w:eastAsia="Times New Roman" w:hAnsi="Arial" w:cs="Arial"/>
-          <w:color w:val="262626"/>
-          <w:sz w:val="21"/>
-          <w:szCs w:val="21"/>
-          <w:lang w:eastAsia="hr-HR"/>
-        </w:rPr>
-      </w:pPr>
-      <w:r>
-        <w:rPr>
-          <w:rFonts w:ascii="Trebuchet MS" w:eastAsia="Times New Roman" w:hAnsi="Trebuchet MS" w:cs="Arial"/>
-          <w:color w:val="262626"/>
-          <w:sz w:val="24"/>
-          <w:szCs w:val="24"/>
-          <w:lang w:eastAsia="hr-HR"/>
-        </w:rPr>
-        <w:t>Napomena: biblioteka za JavaMail sastavni je dio Glassfish biblioteke te ju nije potrebno posebno dodavati</w:t>
-      </w:r>
-    </w:p>
-    <w:p>
-      <w:pPr>
-        <w:numPr>
-          <w:ilvl w:val="0"/>
-          <w:numId w:val="1"/>
-        </w:numPr>
-        <w:shd w:val="clear" w:color="auto" w:fill="FFFFFF"/>
-        <w:spacing w:before="100" w:beforeAutospacing="1" w:after="100" w:afterAutospacing="1" w:line="240" w:lineRule="auto"/>
-        <w:rPr>
-          <w:rFonts w:ascii="Arial" w:eastAsia="Times New Roman" w:hAnsi="Arial" w:cs="Arial"/>
-          <w:color w:val="262626"/>
-          <w:sz w:val="21"/>
-          <w:szCs w:val="21"/>
-          <w:lang w:eastAsia="hr-HR"/>
-        </w:rPr>
-      </w:pPr>
-      <w:r>
-        <w:rPr>
-          <w:rFonts w:ascii="Trebuchet MS" w:eastAsia="Times New Roman" w:hAnsi="Trebuchet MS" w:cs="Arial"/>
-          <w:color w:val="262626"/>
+          <w:color w:val="FF0000"/>
+          <w:sz w:val="21"/>
+          <w:szCs w:val="21"/>
+          <w:lang w:eastAsia="hr-HR"/>
+        </w:rPr>
+      </w:pPr>
+      <w:r>
+        <w:rPr>
+          <w:rFonts w:ascii="Trebuchet MS" w:eastAsia="Times New Roman" w:hAnsi="Trebuchet MS" w:cs="Arial"/>
+          <w:color w:val="FF0000"/>
+          <w:sz w:val="24"/>
+          <w:szCs w:val="24"/>
+          <w:lang w:eastAsia="hr-HR"/>
+        </w:rPr>
+        <w:t xml:space="preserve">Napomena: biblioteka za JavaMail sastavni je dio Glassfish </w:t>
+      </w:r>
+      <w:r>
+        <w:rPr>
+          <w:rFonts w:ascii="Trebuchet MS" w:eastAsia="Times New Roman" w:hAnsi="Trebuchet MS" w:cs="Arial"/>
+          <w:color w:val="FF0000"/>
+          <w:sz w:val="24"/>
+          <w:szCs w:val="24"/>
+          <w:lang w:eastAsia="hr-HR"/>
+        </w:rPr>
+        <w:t>biblioteke te ju nije potrebno posebno dodavati</w:t>
+      </w:r>
+    </w:p>
+    <w:p>
+      <w:pPr>
+        <w:numPr>
+          <w:ilvl w:val="0"/>
+          <w:numId w:val="1"/>
+        </w:numPr>
+        <w:shd w:val="clear" w:color="auto" w:fill="FFFFFF"/>
+        <w:spacing w:before="100" w:beforeAutospacing="1" w:after="100" w:afterAutospacing="1" w:line="240" w:lineRule="auto"/>
+        <w:rPr>
+          <w:rFonts w:ascii="Arial" w:eastAsia="Times New Roman" w:hAnsi="Arial" w:cs="Arial"/>
+          <w:color w:val="FF0000"/>
+          <w:sz w:val="21"/>
+          <w:szCs w:val="21"/>
+          <w:lang w:eastAsia="hr-HR"/>
+        </w:rPr>
+      </w:pPr>
+      <w:r>
+        <w:rPr>
+          <w:rFonts w:ascii="Trebuchet MS" w:eastAsia="Times New Roman" w:hAnsi="Trebuchet MS" w:cs="Arial"/>
+          <w:color w:val="FF0000"/>
           <w:sz w:val="24"/>
           <w:szCs w:val="24"/>
           <w:lang w:eastAsia="hr-HR"/>
@@ -674,16 +1427,16 @@
         <w:spacing w:before="100" w:beforeAutospacing="1" w:after="100" w:afterAutospacing="1" w:line="240" w:lineRule="auto"/>
         <w:rPr>
           <w:rFonts w:ascii="Arial" w:eastAsia="Times New Roman" w:hAnsi="Arial" w:cs="Arial"/>
-          <w:color w:val="262626"/>
-          <w:sz w:val="21"/>
-          <w:szCs w:val="21"/>
-          <w:lang w:eastAsia="hr-HR"/>
-        </w:rPr>
-      </w:pPr>
-      <w:r>
-        <w:rPr>
-          <w:rFonts w:ascii="Trebuchet MS" w:eastAsia="Times New Roman" w:hAnsi="Trebuchet MS" w:cs="Arial"/>
-          <w:color w:val="262626"/>
+          <w:color w:val="FF0000"/>
+          <w:sz w:val="21"/>
+          <w:szCs w:val="21"/>
+          <w:lang w:eastAsia="hr-HR"/>
+        </w:rPr>
+      </w:pPr>
+      <w:r>
+        <w:rPr>
+          <w:rFonts w:ascii="Trebuchet MS" w:eastAsia="Times New Roman" w:hAnsi="Trebuchet MS" w:cs="Arial"/>
+          <w:color w:val="FF0000"/>
           <w:sz w:val="24"/>
           <w:szCs w:val="24"/>
           <w:lang w:eastAsia="hr-HR"/>
@@ -695,7 +1448,7 @@
           <w:rFonts w:ascii="Trebuchet MS" w:eastAsia="Times New Roman" w:hAnsi="Trebuchet MS" w:cs="Arial"/>
           <w:b/>
           <w:bCs/>
-          <w:color w:val="262626"/>
+          <w:color w:val="FF0000"/>
           <w:sz w:val="24"/>
           <w:szCs w:val="24"/>
           <w:lang w:eastAsia="hr-HR"/>
@@ -705,7 +1458,7 @@
       <w:r>
         <w:rPr>
           <w:rFonts w:ascii="Trebuchet MS" w:eastAsia="Times New Roman" w:hAnsi="Trebuchet MS" w:cs="Arial"/>
-          <w:color w:val="262626"/>
+          <w:color w:val="FF0000"/>
           <w:sz w:val="24"/>
           <w:szCs w:val="24"/>
           <w:lang w:eastAsia="hr-HR"/>
@@ -717,7 +1470,7 @@
           <w:rFonts w:ascii="Trebuchet MS" w:eastAsia="Times New Roman" w:hAnsi="Trebuchet MS" w:cs="Arial"/>
           <w:b/>
           <w:bCs/>
-          <w:color w:val="262626"/>
+          <w:color w:val="FF0000"/>
           <w:sz w:val="24"/>
           <w:szCs w:val="24"/>
           <w:lang w:eastAsia="hr-HR"/>
@@ -727,7 +1480,7 @@
       <w:r>
         <w:rPr>
           <w:rFonts w:ascii="Trebuchet MS" w:eastAsia="Times New Roman" w:hAnsi="Trebuchet MS" w:cs="Arial"/>
-          <w:color w:val="262626"/>
+          <w:color w:val="FF0000"/>
           <w:sz w:val="24"/>
           <w:szCs w:val="24"/>
           <w:lang w:eastAsia="hr-HR"/>
@@ -745,7 +1498,7 @@
         <w:spacing w:before="100" w:beforeAutospacing="1" w:after="100" w:afterAutospacing="1" w:line="240" w:lineRule="auto"/>
         <w:rPr>
           <w:rFonts w:ascii="Verdana" w:eastAsia="Times New Roman" w:hAnsi="Verdana" w:cs="Arial"/>
-          <w:color w:val="262626"/>
+          <w:color w:val="FF0000"/>
           <w:sz w:val="20"/>
           <w:szCs w:val="20"/>
           <w:lang w:eastAsia="hr-HR"/>
@@ -754,7 +1507,7 @@
       <w:r>
         <w:rPr>
           <w:rFonts w:ascii="Trebuchet MS" w:eastAsia="Times New Roman" w:hAnsi="Trebuchet MS" w:cs="Arial"/>
-          <w:color w:val="262626"/>
+          <w:color w:val="FF0000"/>
           <w:sz w:val="24"/>
           <w:szCs w:val="24"/>
           <w:lang w:eastAsia="hr-HR"/>
@@ -766,7 +1519,7 @@
           <w:rFonts w:ascii="Trebuchet MS" w:eastAsia="Times New Roman" w:hAnsi="Trebuchet MS" w:cs="Arial"/>
           <w:b/>
           <w:bCs/>
-          <w:color w:val="262626"/>
+          <w:color w:val="FF0000"/>
           <w:sz w:val="24"/>
           <w:szCs w:val="24"/>
           <w:lang w:eastAsia="hr-HR"/>
@@ -776,7 +1529,7 @@
       <w:r>
         <w:rPr>
           <w:rFonts w:ascii="Trebuchet MS" w:eastAsia="Times New Roman" w:hAnsi="Trebuchet MS" w:cs="Arial"/>
-          <w:color w:val="262626"/>
+          <w:color w:val="FF0000"/>
           <w:sz w:val="24"/>
           <w:szCs w:val="24"/>
           <w:lang w:eastAsia="hr-HR"/>
@@ -794,16 +1547,16 @@
         <w:spacing w:before="100" w:beforeAutospacing="1" w:after="100" w:afterAutospacing="1" w:line="240" w:lineRule="auto"/>
         <w:rPr>
           <w:rFonts w:ascii="Arial" w:eastAsia="Times New Roman" w:hAnsi="Arial" w:cs="Arial"/>
-          <w:color w:val="262626"/>
-          <w:sz w:val="21"/>
-          <w:szCs w:val="21"/>
-          <w:lang w:eastAsia="hr-HR"/>
-        </w:rPr>
-      </w:pPr>
-      <w:r>
-        <w:rPr>
-          <w:rFonts w:ascii="Trebuchet MS" w:eastAsia="Times New Roman" w:hAnsi="Trebuchet MS" w:cs="Arial"/>
-          <w:color w:val="262626"/>
+          <w:color w:val="FF0000"/>
+          <w:sz w:val="21"/>
+          <w:szCs w:val="21"/>
+          <w:lang w:eastAsia="hr-HR"/>
+        </w:rPr>
+      </w:pPr>
+      <w:r>
+        <w:rPr>
+          <w:rFonts w:ascii="Trebuchet MS" w:eastAsia="Times New Roman" w:hAnsi="Trebuchet MS" w:cs="Arial"/>
+          <w:color w:val="FF0000"/>
           <w:sz w:val="24"/>
           <w:szCs w:val="24"/>
           <w:lang w:eastAsia="hr-HR"/>
@@ -831,16 +1584,16 @@
         <w:spacing w:before="100" w:beforeAutospacing="1" w:after="100" w:afterAutospacing="1" w:line="240" w:lineRule="auto"/>
         <w:rPr>
           <w:rFonts w:ascii="Arial" w:eastAsia="Times New Roman" w:hAnsi="Arial" w:cs="Arial"/>
-          <w:color w:val="262626"/>
-          <w:sz w:val="21"/>
-          <w:szCs w:val="21"/>
-          <w:lang w:eastAsia="hr-HR"/>
-        </w:rPr>
-      </w:pPr>
-      <w:r>
-        <w:rPr>
-          <w:rFonts w:ascii="Trebuchet MS" w:eastAsia="Times New Roman" w:hAnsi="Trebuchet MS" w:cs="Arial"/>
-          <w:color w:val="262626"/>
+          <w:color w:val="FF0000"/>
+          <w:sz w:val="21"/>
+          <w:szCs w:val="21"/>
+          <w:lang w:eastAsia="hr-HR"/>
+        </w:rPr>
+      </w:pPr>
+      <w:r>
+        <w:rPr>
+          <w:rFonts w:ascii="Trebuchet MS" w:eastAsia="Times New Roman" w:hAnsi="Trebuchet MS" w:cs="Arial"/>
+          <w:color w:val="FF0000"/>
           <w:sz w:val="24"/>
           <w:szCs w:val="24"/>
           <w:lang w:eastAsia="hr-HR"/>
@@ -858,7 +1611,7 @@
         <w:spacing w:before="100" w:beforeAutospacing="1" w:after="100" w:afterAutospacing="1" w:line="240" w:lineRule="auto"/>
         <w:rPr>
           <w:rFonts w:ascii="Verdana" w:eastAsia="Times New Roman" w:hAnsi="Verdana" w:cs="Arial"/>
-          <w:color w:val="262626"/>
+          <w:color w:val="FF0000"/>
           <w:sz w:val="20"/>
           <w:szCs w:val="20"/>
           <w:lang w:eastAsia="hr-HR"/>
@@ -867,7 +1620,7 @@
       <w:r>
         <w:rPr>
           <w:rFonts w:ascii="Trebuchet MS" w:eastAsia="Times New Roman" w:hAnsi="Trebuchet MS" w:cs="Arial"/>
-          <w:color w:val="262626"/>
+          <w:color w:val="FF0000"/>
           <w:sz w:val="24"/>
           <w:szCs w:val="24"/>
           <w:lang w:eastAsia="hr-HR"/>
@@ -879,7 +1632,7 @@
           <w:rFonts w:ascii="Trebuchet MS" w:eastAsia="Times New Roman" w:hAnsi="Trebuchet MS" w:cs="Arial"/>
           <w:b/>
           <w:bCs/>
-          <w:color w:val="262626"/>
+          <w:color w:val="FF0000"/>
           <w:sz w:val="24"/>
           <w:szCs w:val="24"/>
           <w:lang w:eastAsia="hr-HR"/>
@@ -889,7 +1642,7 @@
       <w:r>
         <w:rPr>
           <w:rFonts w:ascii="Trebuchet MS" w:eastAsia="Times New Roman" w:hAnsi="Trebuchet MS" w:cs="Arial"/>
-          <w:color w:val="262626"/>
+          <w:color w:val="FF0000"/>
           <w:sz w:val="24"/>
           <w:szCs w:val="24"/>
           <w:lang w:eastAsia="hr-HR"/>
@@ -944,7 +1697,7 @@
         <w:spacing w:before="100" w:beforeAutospacing="1" w:after="100" w:afterAutospacing="1" w:line="240" w:lineRule="auto"/>
         <w:rPr>
           <w:rFonts w:ascii="Verdana" w:eastAsia="Times New Roman" w:hAnsi="Verdana" w:cs="Arial"/>
-          <w:color w:val="262626"/>
+          <w:color w:val="FF0000"/>
           <w:sz w:val="20"/>
           <w:szCs w:val="20"/>
           <w:lang w:eastAsia="hr-HR"/>
@@ -953,7 +1706,7 @@
       <w:r>
         <w:rPr>
           <w:rFonts w:ascii="Trebuchet MS" w:eastAsia="Times New Roman" w:hAnsi="Trebuchet MS" w:cs="Arial"/>
-          <w:color w:val="262626"/>
+          <w:color w:val="FF0000"/>
           <w:sz w:val="24"/>
           <w:szCs w:val="24"/>
           <w:lang w:eastAsia="hr-HR"/>
@@ -965,7 +1718,7 @@
           <w:rFonts w:ascii="Trebuchet MS" w:eastAsia="Times New Roman" w:hAnsi="Trebuchet MS" w:cs="Arial"/>
           <w:b/>
           <w:bCs/>
-          <w:color w:val="262626"/>
+          <w:color w:val="FF0000"/>
           <w:sz w:val="24"/>
           <w:szCs w:val="24"/>
           <w:lang w:eastAsia="hr-HR"/>
@@ -975,7 +1728,7 @@
       <w:r>
         <w:rPr>
           <w:rFonts w:ascii="Trebuchet MS" w:eastAsia="Times New Roman" w:hAnsi="Trebuchet MS" w:cs="Arial"/>
-          <w:color w:val="262626"/>
+          <w:color w:val="FF0000"/>
           <w:sz w:val="24"/>
           <w:szCs w:val="24"/>
           <w:lang w:eastAsia="hr-HR"/>
@@ -993,7 +1746,7 @@
         <w:spacing w:before="100" w:beforeAutospacing="1" w:after="100" w:afterAutospacing="1" w:line="240" w:lineRule="auto"/>
         <w:rPr>
           <w:rFonts w:ascii="Verdana" w:eastAsia="Times New Roman" w:hAnsi="Verdana" w:cs="Arial"/>
-          <w:color w:val="262626"/>
+          <w:color w:val="FF0000"/>
           <w:sz w:val="20"/>
           <w:szCs w:val="20"/>
           <w:lang w:eastAsia="hr-HR"/>
@@ -1002,7 +1755,7 @@
       <w:r>
         <w:rPr>
           <w:rFonts w:ascii="Trebuchet MS" w:eastAsia="Times New Roman" w:hAnsi="Trebuchet MS" w:cs="Arial"/>
-          <w:color w:val="262626"/>
+          <w:color w:val="FF0000"/>
           <w:sz w:val="24"/>
           <w:szCs w:val="24"/>
           <w:lang w:eastAsia="hr-HR"/>
@@ -1132,7 +1885,6 @@
           <w:szCs w:val="24"/>
           <w:lang w:eastAsia="hr-HR"/>
         </w:rPr>
-        <w:lastRenderedPageBreak/>
         <w:t>dodati faces-config (New/JSF(JSF Faces Configuration))</w:t>
       </w:r>
     </w:p>
@@ -1184,7 +1936,185 @@
         </w:rPr>
         <w:t>). Primjer na predavanjima prikazuje potrebe elemente ili pogledati </w:t>
       </w:r>
-      <w:hyperlink r:id="rId5" w:history="1">
+      <w:hyperlink r:id="rId7" w:history="1">
+        <w:r>
+          <w:rPr>
+            <w:rFonts w:ascii="Trebuchet MS" w:eastAsia="Times New Roman" w:hAnsi="Trebuchet MS" w:cs="Arial"/>
+            <w:color w:val="B71500"/>
+            <w:sz w:val="24"/>
+            <w:szCs w:val="24"/>
+            <w:u w:val="single"/>
+            <w:lang w:eastAsia="hr-HR"/>
+          </w:rPr>
+          <w:t>http://jdevelopment.nl/internationalization-jsf-utf8-encoded-</w:t>
+        </w:r>
+        <w:r>
+          <w:rPr>
+            <w:rFonts w:ascii="Trebuchet MS" w:eastAsia="Times New Roman" w:hAnsi="Trebuchet MS" w:cs="Arial"/>
+            <w:color w:val="B71500"/>
+            <w:sz w:val="24"/>
+            <w:szCs w:val="24"/>
+            <w:u w:val="single"/>
+            <w:lang w:eastAsia="hr-HR"/>
+          </w:rPr>
+          <w:lastRenderedPageBreak/>
+          <w:t>properties-files/</w:t>
+        </w:r>
+      </w:hyperlink>
+      <w:r>
+        <w:rPr>
+          <w:rFonts w:ascii="Trebuchet MS" w:eastAsia="Times New Roman" w:hAnsi="Trebuchet MS" w:cs="Arial"/>
+          <w:color w:val="262626"/>
+          <w:sz w:val="24"/>
+          <w:szCs w:val="24"/>
+          <w:lang w:eastAsia="hr-HR"/>
+        </w:rPr>
+        <w:t>, </w:t>
+      </w:r>
+      <w:hyperlink r:id="rId8" w:history="1">
+        <w:r>
+          <w:rPr>
+            <w:rFonts w:ascii="Trebuchet MS" w:eastAsia="Times New Roman" w:hAnsi="Trebuchet MS" w:cs="Arial"/>
+            <w:color w:val="B71500"/>
+            <w:sz w:val="24"/>
+            <w:szCs w:val="24"/>
+            <w:u w:val="single"/>
+            <w:lang w:eastAsia="hr-HR"/>
+          </w:rPr>
+          <w:t>http://www.tutorialspoint.com/jsf/jsf_internationalization.htm</w:t>
+        </w:r>
+      </w:hyperlink>
+    </w:p>
+    <w:p>
+      <w:pPr>
+        <w:numPr>
+          <w:ilvl w:val="0"/>
+          <w:numId w:val="1"/>
+        </w:numPr>
+        <w:shd w:val="clear" w:color="auto" w:fill="FFFFFF"/>
+        <w:spacing w:before="100" w:beforeAutospacing="1" w:after="100" w:afterAutospacing="1" w:line="240" w:lineRule="auto"/>
+        <w:rPr>
+          <w:rFonts w:ascii="Arial" w:eastAsia="Times New Roman" w:hAnsi="Arial" w:cs="Arial"/>
+          <w:color w:val="262626"/>
+          <w:sz w:val="21"/>
+          <w:szCs w:val="21"/>
+          <w:lang w:eastAsia="hr-HR"/>
+        </w:rPr>
+      </w:pPr>
+      <w:r>
+        <w:rPr>
+          <w:rFonts w:ascii="Trebuchet MS" w:eastAsia="Times New Roman" w:hAnsi="Trebuchet MS" w:cs="Arial"/>
+          <w:color w:val="262626"/>
+          <w:sz w:val="24"/>
+          <w:szCs w:val="24"/>
+          <w:lang w:eastAsia="hr-HR"/>
+        </w:rPr>
+        <w:t>kreirati JSF ManageBean </w:t>
+      </w:r>
+      <w:r>
+        <w:rPr>
+          <w:rFonts w:ascii="Trebuchet MS" w:eastAsia="Times New Roman" w:hAnsi="Trebuchet MS" w:cs="Arial"/>
+          <w:b/>
+          <w:bCs/>
+          <w:color w:val="262626"/>
+          <w:sz w:val="24"/>
+          <w:szCs w:val="24"/>
+          <w:lang w:eastAsia="hr-HR"/>
+        </w:rPr>
+        <w:t>Lokalizacija </w:t>
+      </w:r>
+      <w:r>
+        <w:rPr>
+          <w:rFonts w:ascii="Trebuchet MS" w:eastAsia="Times New Roman" w:hAnsi="Trebuchet MS" w:cs="Arial"/>
+          <w:color w:val="262626"/>
+          <w:sz w:val="24"/>
+          <w:szCs w:val="24"/>
+          <w:lang w:eastAsia="hr-HR"/>
+        </w:rPr>
+        <w:t>(New/JSF(JSF Manage Bean) (bez uključivanja u web.xml), scope: session</w:t>
+      </w:r>
+    </w:p>
+    <w:p>
+      <w:pPr>
+        <w:numPr>
+          <w:ilvl w:val="0"/>
+          <w:numId w:val="1"/>
+        </w:numPr>
+        <w:shd w:val="clear" w:color="auto" w:fill="FFFFFF"/>
+        <w:spacing w:before="100" w:beforeAutospacing="1" w:after="100" w:afterAutospacing="1" w:line="240" w:lineRule="auto"/>
+        <w:rPr>
+          <w:rFonts w:ascii="Arial" w:eastAsia="Times New Roman" w:hAnsi="Arial" w:cs="Arial"/>
+          <w:color w:val="262626"/>
+          <w:sz w:val="21"/>
+          <w:szCs w:val="21"/>
+          <w:lang w:eastAsia="hr-HR"/>
+        </w:rPr>
+      </w:pPr>
+      <w:r>
+        <w:rPr>
+          <w:rFonts w:ascii="Trebuchet MS" w:eastAsia="Times New Roman" w:hAnsi="Trebuchet MS" w:cs="Arial"/>
+          <w:color w:val="262626"/>
+          <w:sz w:val="24"/>
+          <w:szCs w:val="24"/>
+          <w:lang w:eastAsia="hr-HR"/>
+        </w:rPr>
+        <w:t>kreirati varijablu za odabrani jezik (String)</w:t>
+      </w:r>
+    </w:p>
+    <w:p>
+      <w:pPr>
+        <w:numPr>
+          <w:ilvl w:val="0"/>
+          <w:numId w:val="1"/>
+        </w:numPr>
+        <w:shd w:val="clear" w:color="auto" w:fill="FFFFFF"/>
+        <w:spacing w:before="100" w:beforeAutospacing="1" w:after="100" w:afterAutospacing="1" w:line="240" w:lineRule="auto"/>
+        <w:rPr>
+          <w:rFonts w:ascii="Arial" w:eastAsia="Times New Roman" w:hAnsi="Arial" w:cs="Arial"/>
+          <w:color w:val="262626"/>
+          <w:sz w:val="21"/>
+          <w:szCs w:val="21"/>
+          <w:lang w:eastAsia="hr-HR"/>
+        </w:rPr>
+      </w:pPr>
+      <w:r>
+        <w:rPr>
+          <w:rFonts w:ascii="Trebuchet MS" w:eastAsia="Times New Roman" w:hAnsi="Trebuchet MS" w:cs="Arial"/>
+          <w:color w:val="262626"/>
+          <w:sz w:val="24"/>
+          <w:szCs w:val="24"/>
+          <w:lang w:eastAsia="hr-HR"/>
+        </w:rPr>
+        <w:t>kreirati setter i getter za odabrani jezik. Važeća lokalizacija dobije se iz FacesContext.getCurrentInstance().getViewRoot().getLocale(); Nova lokalizacija postavlja se putem FacesContext.getCurrentInstance().getViewRoot().setLocale(Locale);</w:t>
+      </w:r>
+    </w:p>
+    <w:p>
+      <w:pPr>
+        <w:numPr>
+          <w:ilvl w:val="0"/>
+          <w:numId w:val="1"/>
+        </w:numPr>
+        <w:shd w:val="clear" w:color="auto" w:fill="FFFFFF"/>
+        <w:spacing w:before="100" w:beforeAutospacing="1" w:after="100" w:afterAutospacing="1" w:line="240" w:lineRule="auto"/>
+        <w:rPr>
+          <w:rFonts w:ascii="Arial" w:eastAsia="Times New Roman" w:hAnsi="Arial" w:cs="Arial"/>
+          <w:color w:val="262626"/>
+          <w:sz w:val="21"/>
+          <w:szCs w:val="21"/>
+          <w:lang w:eastAsia="hr-HR"/>
+        </w:rPr>
+      </w:pPr>
+      <w:r>
+        <w:rPr>
+          <w:rFonts w:ascii="Trebuchet MS" w:eastAsia="Times New Roman" w:hAnsi="Trebuchet MS" w:cs="Arial"/>
+          <w:color w:val="262626"/>
+          <w:sz w:val="24"/>
+          <w:szCs w:val="24"/>
+          <w:lang w:eastAsia="hr-HR"/>
+        </w:rPr>
+        <w:t>kreirati funkciju koja će biti akcija za preuzimanje odabranog jezika public Object odaberiJezik(String jezik). Može se koristiti ideja iz </w:t>
+      </w:r>
+      <w:hyperlink r:id="rId9" w:history="1">
         <w:r>
           <w:rPr>
             <w:rFonts w:ascii="Trebuchet MS" w:eastAsia="Times New Roman" w:hAnsi="Trebuchet MS" w:cs="Arial"/>
@@ -1205,175 +2135,9 @@
           <w:szCs w:val="24"/>
           <w:lang w:eastAsia="hr-HR"/>
         </w:rPr>
-        <w:t>, </w:t>
-      </w:r>
-      <w:hyperlink r:id="rId6" w:history="1">
-        <w:r>
-          <w:rPr>
-            <w:rFonts w:ascii="Trebuchet MS" w:eastAsia="Times New Roman" w:hAnsi="Trebuchet MS" w:cs="Arial"/>
-            <w:color w:val="B71500"/>
-            <w:sz w:val="24"/>
-            <w:szCs w:val="24"/>
-            <w:u w:val="single"/>
-            <w:lang w:eastAsia="hr-HR"/>
-          </w:rPr>
-          <w:t>http://www.tutorialspoint.com/jsf/jsf_internationalization.htm</w:t>
-        </w:r>
-      </w:hyperlink>
-    </w:p>
-    <w:p>
-      <w:pPr>
-        <w:numPr>
-          <w:ilvl w:val="0"/>
-          <w:numId w:val="1"/>
-        </w:numPr>
-        <w:shd w:val="clear" w:color="auto" w:fill="FFFFFF"/>
-        <w:spacing w:before="100" w:beforeAutospacing="1" w:after="100" w:afterAutospacing="1" w:line="240" w:lineRule="auto"/>
-        <w:rPr>
-          <w:rFonts w:ascii="Arial" w:eastAsia="Times New Roman" w:hAnsi="Arial" w:cs="Arial"/>
-          <w:color w:val="262626"/>
-          <w:sz w:val="21"/>
-          <w:szCs w:val="21"/>
-          <w:lang w:eastAsia="hr-HR"/>
-        </w:rPr>
-      </w:pPr>
-      <w:r>
-        <w:rPr>
-          <w:rFonts w:ascii="Trebuchet MS" w:eastAsia="Times New Roman" w:hAnsi="Trebuchet MS" w:cs="Arial"/>
-          <w:color w:val="262626"/>
-          <w:sz w:val="24"/>
-          <w:szCs w:val="24"/>
-          <w:lang w:eastAsia="hr-HR"/>
-        </w:rPr>
-        <w:t>kreirati JSF ManageBean </w:t>
-      </w:r>
-      <w:r>
-        <w:rPr>
-          <w:rFonts w:ascii="Trebuchet MS" w:eastAsia="Times New Roman" w:hAnsi="Trebuchet MS" w:cs="Arial"/>
-          <w:b/>
-          <w:bCs/>
-          <w:color w:val="262626"/>
-          <w:sz w:val="24"/>
-          <w:szCs w:val="24"/>
-          <w:lang w:eastAsia="hr-HR"/>
-        </w:rPr>
-        <w:t>Lokalizacija </w:t>
-      </w:r>
-      <w:r>
-        <w:rPr>
-          <w:rFonts w:ascii="Trebuchet MS" w:eastAsia="Times New Roman" w:hAnsi="Trebuchet MS" w:cs="Arial"/>
-          <w:color w:val="262626"/>
-          <w:sz w:val="24"/>
-          <w:szCs w:val="24"/>
-          <w:lang w:eastAsia="hr-HR"/>
-        </w:rPr>
-        <w:t>(New/JSF(JSF Manage Bean) (bez uključivanja u web.xml), scope: session</w:t>
-      </w:r>
-    </w:p>
-    <w:p>
-      <w:pPr>
-        <w:numPr>
-          <w:ilvl w:val="0"/>
-          <w:numId w:val="1"/>
-        </w:numPr>
-        <w:shd w:val="clear" w:color="auto" w:fill="FFFFFF"/>
-        <w:spacing w:before="100" w:beforeAutospacing="1" w:after="100" w:afterAutospacing="1" w:line="240" w:lineRule="auto"/>
-        <w:rPr>
-          <w:rFonts w:ascii="Arial" w:eastAsia="Times New Roman" w:hAnsi="Arial" w:cs="Arial"/>
-          <w:color w:val="262626"/>
-          <w:sz w:val="21"/>
-          <w:szCs w:val="21"/>
-          <w:lang w:eastAsia="hr-HR"/>
-        </w:rPr>
-      </w:pPr>
-      <w:r>
-        <w:rPr>
-          <w:rFonts w:ascii="Trebuchet MS" w:eastAsia="Times New Roman" w:hAnsi="Trebuchet MS" w:cs="Arial"/>
-          <w:color w:val="262626"/>
-          <w:sz w:val="24"/>
-          <w:szCs w:val="24"/>
-          <w:lang w:eastAsia="hr-HR"/>
-        </w:rPr>
-        <w:t>kreirati varijablu za odabrani jezik (String)</w:t>
-      </w:r>
-    </w:p>
-    <w:p>
-      <w:pPr>
-        <w:numPr>
-          <w:ilvl w:val="0"/>
-          <w:numId w:val="1"/>
-        </w:numPr>
-        <w:shd w:val="clear" w:color="auto" w:fill="FFFFFF"/>
-        <w:spacing w:before="100" w:beforeAutospacing="1" w:after="100" w:afterAutospacing="1" w:line="240" w:lineRule="auto"/>
-        <w:rPr>
-          <w:rFonts w:ascii="Arial" w:eastAsia="Times New Roman" w:hAnsi="Arial" w:cs="Arial"/>
-          <w:color w:val="262626"/>
-          <w:sz w:val="21"/>
-          <w:szCs w:val="21"/>
-          <w:lang w:eastAsia="hr-HR"/>
-        </w:rPr>
-      </w:pPr>
-      <w:r>
-        <w:rPr>
-          <w:rFonts w:ascii="Trebuchet MS" w:eastAsia="Times New Roman" w:hAnsi="Trebuchet MS" w:cs="Arial"/>
-          <w:color w:val="262626"/>
-          <w:sz w:val="24"/>
-          <w:szCs w:val="24"/>
-          <w:lang w:eastAsia="hr-HR"/>
-        </w:rPr>
-        <w:t>kreirati setter i getter za odabrani jezik. Važeća lokalizacija dobije se iz FacesContext.getCurrentInstance().getViewRoot().getLocale(); Nova lokalizacija postavlja se putem FacesContext.getCurrentInstance().getViewRoot().setLocale(Locale);</w:t>
-      </w:r>
-    </w:p>
-    <w:p>
-      <w:pPr>
-        <w:numPr>
-          <w:ilvl w:val="0"/>
-          <w:numId w:val="1"/>
-        </w:numPr>
-        <w:shd w:val="clear" w:color="auto" w:fill="FFFFFF"/>
-        <w:spacing w:before="100" w:beforeAutospacing="1" w:after="100" w:afterAutospacing="1" w:line="240" w:lineRule="auto"/>
-        <w:rPr>
-          <w:rFonts w:ascii="Arial" w:eastAsia="Times New Roman" w:hAnsi="Arial" w:cs="Arial"/>
-          <w:color w:val="262626"/>
-          <w:sz w:val="21"/>
-          <w:szCs w:val="21"/>
-          <w:lang w:eastAsia="hr-HR"/>
-        </w:rPr>
-      </w:pPr>
-      <w:r>
-        <w:rPr>
-          <w:rFonts w:ascii="Trebuchet MS" w:eastAsia="Times New Roman" w:hAnsi="Trebuchet MS" w:cs="Arial"/>
-          <w:color w:val="262626"/>
-          <w:sz w:val="24"/>
-          <w:szCs w:val="24"/>
-          <w:lang w:eastAsia="hr-HR"/>
-        </w:rPr>
-        <w:t>kreirati funkciju koja će biti akcija za preuzimanje odabranog jezika public Object odaberiJezik(String jezik). Može se koristiti ideja iz </w:t>
-      </w:r>
-      <w:hyperlink r:id="rId7" w:history="1">
-        <w:r>
-          <w:rPr>
-            <w:rFonts w:ascii="Trebuchet MS" w:eastAsia="Times New Roman" w:hAnsi="Trebuchet MS" w:cs="Arial"/>
-            <w:color w:val="B71500"/>
-            <w:sz w:val="24"/>
-            <w:szCs w:val="24"/>
-            <w:u w:val="single"/>
-            <w:lang w:eastAsia="hr-HR"/>
-          </w:rPr>
-          <w:t>http://jdevelopment.nl/internationalization-jsf-utf8-encoded-properties-files/</w:t>
-        </w:r>
-      </w:hyperlink>
-      <w:r>
-        <w:rPr>
-          <w:rFonts w:ascii="Trebuchet MS" w:eastAsia="Times New Roman" w:hAnsi="Trebuchet MS" w:cs="Arial"/>
-          <w:color w:val="262626"/>
-          <w:sz w:val="24"/>
-          <w:szCs w:val="24"/>
-          <w:lang w:eastAsia="hr-HR"/>
-        </w:rPr>
         <w:t> ili  iz  </w:t>
       </w:r>
-      <w:hyperlink r:id="rId8" w:history="1">
+      <w:hyperlink r:id="rId10" w:history="1">
         <w:r>
           <w:rPr>
             <w:rFonts w:ascii="Trebuchet MS" w:eastAsia="Times New Roman" w:hAnsi="Trebuchet MS" w:cs="Arial"/>
@@ -1645,16 +2409,16 @@
         <w:spacing w:before="100" w:beforeAutospacing="1" w:after="100" w:afterAutospacing="1" w:line="240" w:lineRule="auto"/>
         <w:rPr>
           <w:rFonts w:ascii="Arial" w:eastAsia="Times New Roman" w:hAnsi="Arial" w:cs="Arial"/>
-          <w:color w:val="262626"/>
-          <w:sz w:val="21"/>
-          <w:szCs w:val="21"/>
-          <w:lang w:eastAsia="hr-HR"/>
-        </w:rPr>
-      </w:pPr>
-      <w:r>
-        <w:rPr>
-          <w:rFonts w:ascii="Trebuchet MS" w:eastAsia="Times New Roman" w:hAnsi="Trebuchet MS" w:cs="Arial"/>
-          <w:color w:val="262626"/>
+          <w:color w:val="FF0000"/>
+          <w:sz w:val="21"/>
+          <w:szCs w:val="21"/>
+          <w:lang w:eastAsia="hr-HR"/>
+        </w:rPr>
+      </w:pPr>
+      <w:r>
+        <w:rPr>
+          <w:rFonts w:ascii="Trebuchet MS" w:eastAsia="Times New Roman" w:hAnsi="Trebuchet MS" w:cs="Arial"/>
+          <w:color w:val="FF0000"/>
           <w:sz w:val="24"/>
           <w:szCs w:val="24"/>
           <w:lang w:eastAsia="hr-HR"/>
@@ -1666,7 +2430,7 @@
           <w:rFonts w:ascii="Trebuchet MS" w:eastAsia="Times New Roman" w:hAnsi="Trebuchet MS" w:cs="Arial"/>
           <w:b/>
           <w:bCs/>
-          <w:color w:val="262626"/>
+          <w:color w:val="FF0000"/>
           <w:sz w:val="24"/>
           <w:szCs w:val="24"/>
           <w:lang w:eastAsia="hr-HR"/>
@@ -1676,7 +2440,7 @@
       <w:r>
         <w:rPr>
           <w:rFonts w:ascii="Trebuchet MS" w:eastAsia="Times New Roman" w:hAnsi="Trebuchet MS" w:cs="Arial"/>
-          <w:color w:val="262626"/>
+          <w:color w:val="FF0000"/>
           <w:sz w:val="24"/>
           <w:szCs w:val="24"/>
           <w:lang w:eastAsia="hr-HR"/>
@@ -1694,16 +2458,16 @@
         <w:spacing w:before="100" w:beforeAutospacing="1" w:after="100" w:afterAutospacing="1" w:line="240" w:lineRule="auto"/>
         <w:rPr>
           <w:rFonts w:ascii="Arial" w:eastAsia="Times New Roman" w:hAnsi="Arial" w:cs="Arial"/>
-          <w:color w:val="262626"/>
-          <w:sz w:val="21"/>
-          <w:szCs w:val="21"/>
-          <w:lang w:eastAsia="hr-HR"/>
-        </w:rPr>
-      </w:pPr>
-      <w:r>
-        <w:rPr>
-          <w:rFonts w:ascii="Trebuchet MS" w:eastAsia="Times New Roman" w:hAnsi="Trebuchet MS" w:cs="Arial"/>
-          <w:color w:val="262626"/>
+          <w:color w:val="FF0000"/>
+          <w:sz w:val="21"/>
+          <w:szCs w:val="21"/>
+          <w:lang w:eastAsia="hr-HR"/>
+        </w:rPr>
+      </w:pPr>
+      <w:r>
+        <w:rPr>
+          <w:rFonts w:ascii="Trebuchet MS" w:eastAsia="Times New Roman" w:hAnsi="Trebuchet MS" w:cs="Arial"/>
+          <w:color w:val="FF0000"/>
           <w:sz w:val="24"/>
           <w:szCs w:val="24"/>
           <w:lang w:eastAsia="hr-HR"/>
@@ -1721,43 +2485,53 @@
         <w:spacing w:before="100" w:beforeAutospacing="1" w:after="100" w:afterAutospacing="1" w:line="240" w:lineRule="auto"/>
         <w:rPr>
           <w:rFonts w:ascii="Arial" w:eastAsia="Times New Roman" w:hAnsi="Arial" w:cs="Arial"/>
-          <w:color w:val="262626"/>
-          <w:sz w:val="21"/>
-          <w:szCs w:val="21"/>
-          <w:lang w:eastAsia="hr-HR"/>
-        </w:rPr>
-      </w:pPr>
-      <w:r>
-        <w:rPr>
-          <w:rFonts w:ascii="Trebuchet MS" w:eastAsia="Times New Roman" w:hAnsi="Trebuchet MS" w:cs="Arial"/>
-          <w:color w:val="262626"/>
-          <w:sz w:val="24"/>
-          <w:szCs w:val="24"/>
-          <w:lang w:eastAsia="hr-HR"/>
-        </w:rPr>
-        <w:t>kreirati String varijable za primatelja, pošiljatelja, predmet u koje se inicijalno upisuju podaci iz konfiguracije</w:t>
-      </w:r>
-    </w:p>
-    <w:p>
-      <w:pPr>
-        <w:numPr>
-          <w:ilvl w:val="0"/>
-          <w:numId w:val="1"/>
-        </w:numPr>
-        <w:shd w:val="clear" w:color="auto" w:fill="FFFFFF"/>
-        <w:spacing w:before="100" w:beforeAutospacing="1" w:after="100" w:afterAutospacing="1" w:line="240" w:lineRule="auto"/>
-        <w:rPr>
-          <w:rFonts w:ascii="Arial" w:eastAsia="Times New Roman" w:hAnsi="Arial" w:cs="Arial"/>
-          <w:color w:val="262626"/>
-          <w:sz w:val="21"/>
-          <w:szCs w:val="21"/>
-          <w:lang w:eastAsia="hr-HR"/>
-        </w:rPr>
-      </w:pPr>
-      <w:r>
-        <w:rPr>
-          <w:rFonts w:ascii="Trebuchet MS" w:eastAsia="Times New Roman" w:hAnsi="Trebuchet MS" w:cs="Arial"/>
-          <w:color w:val="262626"/>
+          <w:color w:val="FF0000"/>
+          <w:sz w:val="21"/>
+          <w:szCs w:val="21"/>
+          <w:lang w:eastAsia="hr-HR"/>
+        </w:rPr>
+      </w:pPr>
+      <w:r>
+        <w:rPr>
+          <w:rFonts w:ascii="Trebuchet MS" w:eastAsia="Times New Roman" w:hAnsi="Trebuchet MS" w:cs="Arial"/>
+          <w:color w:val="FF0000"/>
+          <w:sz w:val="24"/>
+          <w:szCs w:val="24"/>
+          <w:lang w:eastAsia="hr-HR"/>
+        </w:rPr>
+        <w:t xml:space="preserve">kreirati String varijable za primatelja, pošiljatelja, predmet u koje se </w:t>
+      </w:r>
+      <w:r>
+        <w:rPr>
+          <w:rFonts w:ascii="Trebuchet MS" w:eastAsia="Times New Roman" w:hAnsi="Trebuchet MS" w:cs="Arial"/>
+          <w:color w:val="FF0000"/>
+          <w:sz w:val="24"/>
+          <w:szCs w:val="24"/>
+          <w:lang w:eastAsia="hr-HR"/>
+        </w:rPr>
+        <w:t>inicijalno upisuju podaci iz konfiguracije</w:t>
+      </w:r>
+    </w:p>
+    <w:p>
+      <w:pPr>
+        <w:numPr>
+          <w:ilvl w:val="0"/>
+          <w:numId w:val="1"/>
+        </w:numPr>
+        <w:shd w:val="clear" w:color="auto" w:fill="FFFFFF"/>
+        <w:spacing w:before="100" w:beforeAutospacing="1" w:after="100" w:afterAutospacing="1" w:line="240" w:lineRule="auto"/>
+        <w:rPr>
+          <w:rFonts w:ascii="Arial" w:eastAsia="Times New Roman" w:hAnsi="Arial" w:cs="Arial"/>
+          <w:color w:val="FF0000"/>
+          <w:sz w:val="21"/>
+          <w:szCs w:val="21"/>
+          <w:lang w:eastAsia="hr-HR"/>
+        </w:rPr>
+      </w:pPr>
+      <w:r>
+        <w:rPr>
+          <w:rFonts w:ascii="Trebuchet MS" w:eastAsia="Times New Roman" w:hAnsi="Trebuchet MS" w:cs="Arial"/>
+          <w:color w:val="FF0000"/>
           <w:sz w:val="24"/>
           <w:szCs w:val="24"/>
           <w:lang w:eastAsia="hr-HR"/>
@@ -1775,16 +2549,16 @@
         <w:spacing w:before="100" w:beforeAutospacing="1" w:after="100" w:afterAutospacing="1" w:line="240" w:lineRule="auto"/>
         <w:rPr>
           <w:rFonts w:ascii="Arial" w:eastAsia="Times New Roman" w:hAnsi="Arial" w:cs="Arial"/>
-          <w:color w:val="262626"/>
-          <w:sz w:val="21"/>
-          <w:szCs w:val="21"/>
-          <w:lang w:eastAsia="hr-HR"/>
-        </w:rPr>
-      </w:pPr>
-      <w:r>
-        <w:rPr>
-          <w:rFonts w:ascii="Trebuchet MS" w:eastAsia="Times New Roman" w:hAnsi="Trebuchet MS" w:cs="Arial"/>
-          <w:color w:val="262626"/>
+          <w:color w:val="FF0000"/>
+          <w:sz w:val="21"/>
+          <w:szCs w:val="21"/>
+          <w:lang w:eastAsia="hr-HR"/>
+        </w:rPr>
+      </w:pPr>
+      <w:r>
+        <w:rPr>
+          <w:rFonts w:ascii="Trebuchet MS" w:eastAsia="Times New Roman" w:hAnsi="Trebuchet MS" w:cs="Arial"/>
+          <w:color w:val="FF0000"/>
           <w:sz w:val="24"/>
           <w:szCs w:val="24"/>
           <w:lang w:eastAsia="hr-HR"/>
@@ -1802,16 +2576,16 @@
         <w:spacing w:before="100" w:beforeAutospacing="1" w:after="100" w:afterAutospacing="1" w:line="240" w:lineRule="auto"/>
         <w:rPr>
           <w:rFonts w:ascii="Arial" w:eastAsia="Times New Roman" w:hAnsi="Arial" w:cs="Arial"/>
-          <w:color w:val="262626"/>
-          <w:sz w:val="21"/>
-          <w:szCs w:val="21"/>
-          <w:lang w:eastAsia="hr-HR"/>
-        </w:rPr>
-      </w:pPr>
-      <w:r>
-        <w:rPr>
-          <w:rFonts w:ascii="Trebuchet MS" w:eastAsia="Times New Roman" w:hAnsi="Trebuchet MS" w:cs="Arial"/>
-          <w:color w:val="262626"/>
+          <w:color w:val="FF0000"/>
+          <w:sz w:val="21"/>
+          <w:szCs w:val="21"/>
+          <w:lang w:eastAsia="hr-HR"/>
+        </w:rPr>
+      </w:pPr>
+      <w:r>
+        <w:rPr>
+          <w:rFonts w:ascii="Trebuchet MS" w:eastAsia="Times New Roman" w:hAnsi="Trebuchet MS" w:cs="Arial"/>
+          <w:color w:val="FF0000"/>
           <w:sz w:val="24"/>
           <w:szCs w:val="24"/>
           <w:lang w:eastAsia="hr-HR"/>
@@ -1835,6 +2609,45 @@
           <w:lang w:eastAsia="hr-HR"/>
         </w:rPr>
       </w:pPr>
+      <w:bookmarkStart w:id="0" w:name="_GoBack"/>
+      <w:r>
+        <w:rPr>
+          <w:rFonts w:ascii="Trebuchet MS" w:eastAsia="Times New Roman" w:hAnsi="Trebuchet MS" w:cs="Arial"/>
+          <w:color w:val="FF0000"/>
+          <w:sz w:val="24"/>
+          <w:szCs w:val="24"/>
+          <w:lang w:eastAsia="hr-HR"/>
+        </w:rPr>
+        <w:t>kreirati funkciju public String saljiPoruku() za slanje upisane poruke. Može se iskoristiti primjer s predavanja koji je priložen pod nazivom SendMail.java. </w:t>
+      </w:r>
+      <w:bookmarkEnd w:id="0"/>
+      <w:r>
+        <w:rPr>
+          <w:rFonts w:ascii="Trebuchet MS" w:eastAsia="Times New Roman" w:hAnsi="Trebuchet MS" w:cs="Arial"/>
+          <w:color w:val="262626"/>
+          <w:sz w:val="24"/>
+          <w:szCs w:val="24"/>
+          <w:lang w:eastAsia="hr-HR"/>
+        </w:rPr>
+        <w:t>Dodati varijablu za poruku. Ako je u redu, ispisuje se poruka da je poruka uspješno poslana, inače tekst progreške. </w:t>
+      </w:r>
+    </w:p>
+    <w:p>
+      <w:pPr>
+        <w:numPr>
+          <w:ilvl w:val="0"/>
+          <w:numId w:val="1"/>
+        </w:numPr>
+        <w:shd w:val="clear" w:color="auto" w:fill="FFFFFF"/>
+        <w:spacing w:before="100" w:beforeAutospacing="1" w:after="100" w:afterAutospacing="1" w:line="240" w:lineRule="auto"/>
+        <w:rPr>
+          <w:rFonts w:ascii="Arial" w:eastAsia="Times New Roman" w:hAnsi="Arial" w:cs="Arial"/>
+          <w:color w:val="262626"/>
+          <w:sz w:val="21"/>
+          <w:szCs w:val="21"/>
+          <w:lang w:eastAsia="hr-HR"/>
+        </w:rPr>
+      </w:pPr>
       <w:r>
         <w:rPr>
           <w:rFonts w:ascii="Trebuchet MS" w:eastAsia="Times New Roman" w:hAnsi="Trebuchet MS" w:cs="Arial"/>
@@ -1844,33 +2657,6 @@
           <w:lang w:eastAsia="hr-HR"/>
         </w:rPr>
         <w:lastRenderedPageBreak/>
-        <w:t>kreirati funkciju public String saljiPoruku() za slanje upisane poruke. Može se iskoristiti primjer s predavanja koji je priložen pod nazivom SendMail.java. Dodati varijablu za poruku. Ako je u redu, ispisuje se poruka da je poruka uspješno poslana, inače tekst progreške. </w:t>
-      </w:r>
-    </w:p>
-    <w:p>
-      <w:pPr>
-        <w:numPr>
-          <w:ilvl w:val="0"/>
-          <w:numId w:val="1"/>
-        </w:numPr>
-        <w:shd w:val="clear" w:color="auto" w:fill="FFFFFF"/>
-        <w:spacing w:before="100" w:beforeAutospacing="1" w:after="100" w:afterAutospacing="1" w:line="240" w:lineRule="auto"/>
-        <w:rPr>
-          <w:rFonts w:ascii="Arial" w:eastAsia="Times New Roman" w:hAnsi="Arial" w:cs="Arial"/>
-          <w:color w:val="262626"/>
-          <w:sz w:val="21"/>
-          <w:szCs w:val="21"/>
-          <w:lang w:eastAsia="hr-HR"/>
-        </w:rPr>
-      </w:pPr>
-      <w:r>
-        <w:rPr>
-          <w:rFonts w:ascii="Trebuchet MS" w:eastAsia="Times New Roman" w:hAnsi="Trebuchet MS" w:cs="Arial"/>
-          <w:color w:val="262626"/>
-          <w:sz w:val="24"/>
-          <w:szCs w:val="24"/>
-          <w:lang w:eastAsia="hr-HR"/>
-        </w:rPr>
         <w:t>dodati funkciju public String promjenaJezika() koja vraća "promjenaJezika", funkciju public String pregledPoruka() koja vraća "pregledPoruka" i funkciju public String pregledDnevnika() koja vraća "pregledDnevnika"</w:t>
       </w:r>
     </w:p>
@@ -2538,71 +3324,71 @@
           <w:szCs w:val="24"/>
           <w:lang w:eastAsia="hr-HR"/>
         </w:rPr>
+        <w:t>kreirati funkciju public String promjenaMape() koja će biti akcija za promjenu mape u padajućem izborniku. Vraća "PromjenaMape".</w:t>
+      </w:r>
+    </w:p>
+    <w:p>
+      <w:pPr>
+        <w:numPr>
+          <w:ilvl w:val="0"/>
+          <w:numId w:val="1"/>
+        </w:numPr>
+        <w:shd w:val="clear" w:color="auto" w:fill="FFFFFF"/>
+        <w:spacing w:before="100" w:beforeAutospacing="1" w:after="100" w:afterAutospacing="1" w:line="240" w:lineRule="auto"/>
+        <w:rPr>
+          <w:rFonts w:ascii="Arial" w:eastAsia="Times New Roman" w:hAnsi="Arial" w:cs="Arial"/>
+          <w:color w:val="262626"/>
+          <w:sz w:val="21"/>
+          <w:szCs w:val="21"/>
+          <w:lang w:eastAsia="hr-HR"/>
+        </w:rPr>
+      </w:pPr>
+      <w:r>
+        <w:rPr>
+          <w:rFonts w:ascii="Trebuchet MS" w:eastAsia="Times New Roman" w:hAnsi="Trebuchet MS" w:cs="Arial"/>
+          <w:color w:val="4472C4" w:themeColor="accent1"/>
+          <w:sz w:val="24"/>
+          <w:szCs w:val="24"/>
+          <w:lang w:eastAsia="hr-HR"/>
+        </w:rPr>
+        <w:t xml:space="preserve">kreirati funkciju public String prethodnePoruke() koja će biti akcija za prethodne (starije) email poruke u mapi. Vraća "PrethodnePoruke". </w:t>
+      </w:r>
+      <w:r>
+        <w:rPr>
+          <w:rFonts w:ascii="Trebuchet MS" w:eastAsia="Times New Roman" w:hAnsi="Trebuchet MS" w:cs="Arial"/>
+          <w:color w:val="262626"/>
+          <w:sz w:val="24"/>
+          <w:szCs w:val="24"/>
+          <w:lang w:eastAsia="hr-HR"/>
+        </w:rPr>
+        <w:t>Gumb se ne prikazuje ako nema prethodnih poruka za što se koristi atribut rendered.</w:t>
+      </w:r>
+    </w:p>
+    <w:p>
+      <w:pPr>
+        <w:numPr>
+          <w:ilvl w:val="0"/>
+          <w:numId w:val="1"/>
+        </w:numPr>
+        <w:shd w:val="clear" w:color="auto" w:fill="FFFFFF"/>
+        <w:spacing w:before="100" w:beforeAutospacing="1" w:after="100" w:afterAutospacing="1" w:line="240" w:lineRule="auto"/>
+        <w:rPr>
+          <w:rFonts w:ascii="Arial" w:eastAsia="Times New Roman" w:hAnsi="Arial" w:cs="Arial"/>
+          <w:color w:val="262626"/>
+          <w:sz w:val="21"/>
+          <w:szCs w:val="21"/>
+          <w:lang w:eastAsia="hr-HR"/>
+        </w:rPr>
+      </w:pPr>
+      <w:r>
+        <w:rPr>
+          <w:rFonts w:ascii="Trebuchet MS" w:eastAsia="Times New Roman" w:hAnsi="Trebuchet MS" w:cs="Arial"/>
+          <w:color w:val="4472C4" w:themeColor="accent1"/>
+          <w:sz w:val="24"/>
+          <w:szCs w:val="24"/>
+          <w:lang w:eastAsia="hr-HR"/>
+        </w:rPr>
         <w:lastRenderedPageBreak/>
-        <w:t>kreirati funkciju public String promjenaMape() koja će biti akcija za promjenu mape u padajućem izborniku. Vraća "PromjenaMape".</w:t>
-      </w:r>
-    </w:p>
-    <w:p>
-      <w:pPr>
-        <w:numPr>
-          <w:ilvl w:val="0"/>
-          <w:numId w:val="1"/>
-        </w:numPr>
-        <w:shd w:val="clear" w:color="auto" w:fill="FFFFFF"/>
-        <w:spacing w:before="100" w:beforeAutospacing="1" w:after="100" w:afterAutospacing="1" w:line="240" w:lineRule="auto"/>
-        <w:rPr>
-          <w:rFonts w:ascii="Arial" w:eastAsia="Times New Roman" w:hAnsi="Arial" w:cs="Arial"/>
-          <w:color w:val="262626"/>
-          <w:sz w:val="21"/>
-          <w:szCs w:val="21"/>
-          <w:lang w:eastAsia="hr-HR"/>
-        </w:rPr>
-      </w:pPr>
-      <w:r>
-        <w:rPr>
-          <w:rFonts w:ascii="Trebuchet MS" w:eastAsia="Times New Roman" w:hAnsi="Trebuchet MS" w:cs="Arial"/>
-          <w:color w:val="4472C4" w:themeColor="accent1"/>
-          <w:sz w:val="24"/>
-          <w:szCs w:val="24"/>
-          <w:lang w:eastAsia="hr-HR"/>
-        </w:rPr>
-        <w:t xml:space="preserve">kreirati funkciju public String prethodnePoruke() koja će biti akcija za prethodne (starije) email poruke u mapi. Vraća "PrethodnePoruke". </w:t>
-      </w:r>
-      <w:r>
-        <w:rPr>
-          <w:rFonts w:ascii="Trebuchet MS" w:eastAsia="Times New Roman" w:hAnsi="Trebuchet MS" w:cs="Arial"/>
-          <w:color w:val="262626"/>
-          <w:sz w:val="24"/>
-          <w:szCs w:val="24"/>
-          <w:lang w:eastAsia="hr-HR"/>
-        </w:rPr>
-        <w:t>Gumb se ne prikazuje ako nema prethodnih poruka za što se koristi atribut rendered.</w:t>
-      </w:r>
-    </w:p>
-    <w:p>
-      <w:pPr>
-        <w:numPr>
-          <w:ilvl w:val="0"/>
-          <w:numId w:val="1"/>
-        </w:numPr>
-        <w:shd w:val="clear" w:color="auto" w:fill="FFFFFF"/>
-        <w:spacing w:before="100" w:beforeAutospacing="1" w:after="100" w:afterAutospacing="1" w:line="240" w:lineRule="auto"/>
-        <w:rPr>
-          <w:rFonts w:ascii="Arial" w:eastAsia="Times New Roman" w:hAnsi="Arial" w:cs="Arial"/>
-          <w:color w:val="262626"/>
-          <w:sz w:val="21"/>
-          <w:szCs w:val="21"/>
-          <w:lang w:eastAsia="hr-HR"/>
-        </w:rPr>
-      </w:pPr>
-      <w:r>
-        <w:rPr>
-          <w:rFonts w:ascii="Trebuchet MS" w:eastAsia="Times New Roman" w:hAnsi="Trebuchet MS" w:cs="Arial"/>
-          <w:color w:val="4472C4" w:themeColor="accent1"/>
-          <w:sz w:val="24"/>
-          <w:szCs w:val="24"/>
-          <w:lang w:eastAsia="hr-HR"/>
-        </w:rPr>
         <w:t>kreirati funkciju public String sljedecePoruke() koja će biti akcija za sljedeće (novije) email poruke u mapi. Vraća "SljedecePoruke". </w:t>
       </w:r>
       <w:r>
@@ -3271,7 +4057,6 @@
           <w:szCs w:val="24"/>
           <w:lang w:eastAsia="hr-HR"/>
         </w:rPr>
-        <w:lastRenderedPageBreak/>
         <w:t>kreirati funkciju public String sljedeciZapisi() koja će biti akcija za sljedeće (novije) zapise u dnevniku. Vraća "SljedeciZapisi".  </w:t>
       </w:r>
       <w:r>
@@ -3385,6 +4170,7 @@
           <w:szCs w:val="24"/>
           <w:lang w:eastAsia="hr-HR"/>
         </w:rPr>
+        <w:lastRenderedPageBreak/>
         <w:t>obrazac u kojem se nalazi unos početka intervala &lt;h:inputText ...&gt; i unos kraja intervala &lt;h:inputText ...&gt;</w:t>
       </w:r>
     </w:p>
@@ -3599,10 +4385,7 @@
         <w:t>izgraditi, isporučiti, izvršiti i testirati aplikaciju</w:t>
       </w:r>
     </w:p>
-    <w:p>
-      <w:bookmarkStart w:id="0" w:name="_GoBack"/>
-      <w:bookmarkEnd w:id="0"/>
-    </w:p>
+    <w:p/>
     <w:sectPr>
       <w:pgSz w:w="11906" w:h="16838"/>
       <w:pgMar w:top="1417" w:right="1417" w:bottom="1417" w:left="1417" w:header="708" w:footer="708" w:gutter="0"/>
@@ -3732,8 +4515,160 @@
       </w:pPr>
     </w:lvl>
   </w:abstractNum>
+  <w:abstractNum w:abstractNumId="1" w15:restartNumberingAfterBreak="0">
+    <w:nsid w:val="627915D4"/>
+    <w:multiLevelType w:val="multilevel"/>
+    <w:tmpl w:val="465460C0"/>
+    <w:lvl w:ilvl="0">
+      <w:start w:val="1"/>
+      <w:numFmt w:val="bullet"/>
+      <w:lvlText w:val=""/>
+      <w:lvlJc w:val="left"/>
+      <w:pPr>
+        <w:tabs>
+          <w:tab w:val="num" w:pos="720"/>
+        </w:tabs>
+        <w:ind w:left="720" w:hanging="360"/>
+      </w:pPr>
+      <w:rPr>
+        <w:rFonts w:ascii="Symbol" w:hAnsi="Symbol" w:hint="default"/>
+        <w:sz w:val="20"/>
+      </w:rPr>
+    </w:lvl>
+    <w:lvl w:ilvl="1">
+      <w:start w:val="1"/>
+      <w:numFmt w:val="bullet"/>
+      <w:lvlText w:val="o"/>
+      <w:lvlJc w:val="left"/>
+      <w:pPr>
+        <w:tabs>
+          <w:tab w:val="num" w:pos="1440"/>
+        </w:tabs>
+        <w:ind w:left="1440" w:hanging="360"/>
+      </w:pPr>
+      <w:rPr>
+        <w:rFonts w:ascii="Courier New" w:hAnsi="Courier New" w:hint="default"/>
+        <w:sz w:val="20"/>
+      </w:rPr>
+    </w:lvl>
+    <w:lvl w:ilvl="2" w:tentative="1">
+      <w:start w:val="1"/>
+      <w:numFmt w:val="bullet"/>
+      <w:lvlText w:val=""/>
+      <w:lvlJc w:val="left"/>
+      <w:pPr>
+        <w:tabs>
+          <w:tab w:val="num" w:pos="2160"/>
+        </w:tabs>
+        <w:ind w:left="2160" w:hanging="360"/>
+      </w:pPr>
+      <w:rPr>
+        <w:rFonts w:ascii="Wingdings" w:hAnsi="Wingdings" w:hint="default"/>
+        <w:sz w:val="20"/>
+      </w:rPr>
+    </w:lvl>
+    <w:lvl w:ilvl="3" w:tentative="1">
+      <w:start w:val="1"/>
+      <w:numFmt w:val="bullet"/>
+      <w:lvlText w:val=""/>
+      <w:lvlJc w:val="left"/>
+      <w:pPr>
+        <w:tabs>
+          <w:tab w:val="num" w:pos="2880"/>
+        </w:tabs>
+        <w:ind w:left="2880" w:hanging="360"/>
+      </w:pPr>
+      <w:rPr>
+        <w:rFonts w:ascii="Wingdings" w:hAnsi="Wingdings" w:hint="default"/>
+        <w:sz w:val="20"/>
+      </w:rPr>
+    </w:lvl>
+    <w:lvl w:ilvl="4" w:tentative="1">
+      <w:start w:val="1"/>
+      <w:numFmt w:val="bullet"/>
+      <w:lvlText w:val=""/>
+      <w:lvlJc w:val="left"/>
+      <w:pPr>
+        <w:tabs>
+          <w:tab w:val="num" w:pos="3600"/>
+        </w:tabs>
+        <w:ind w:left="3600" w:hanging="360"/>
+      </w:pPr>
+      <w:rPr>
+        <w:rFonts w:ascii="Wingdings" w:hAnsi="Wingdings" w:hint="default"/>
+        <w:sz w:val="20"/>
+      </w:rPr>
+    </w:lvl>
+    <w:lvl w:ilvl="5" w:tentative="1">
+      <w:start w:val="1"/>
+      <w:numFmt w:val="bullet"/>
+      <w:lvlText w:val=""/>
+      <w:lvlJc w:val="left"/>
+      <w:pPr>
+        <w:tabs>
+          <w:tab w:val="num" w:pos="4320"/>
+        </w:tabs>
+        <w:ind w:left="4320" w:hanging="360"/>
+      </w:pPr>
+      <w:rPr>
+        <w:rFonts w:ascii="Wingdings" w:hAnsi="Wingdings" w:hint="default"/>
+        <w:sz w:val="20"/>
+      </w:rPr>
+    </w:lvl>
+    <w:lvl w:ilvl="6" w:tentative="1">
+      <w:start w:val="1"/>
+      <w:numFmt w:val="bullet"/>
+      <w:lvlText w:val=""/>
+      <w:lvlJc w:val="left"/>
+      <w:pPr>
+        <w:tabs>
+          <w:tab w:val="num" w:pos="5040"/>
+        </w:tabs>
+        <w:ind w:left="5040" w:hanging="360"/>
+      </w:pPr>
+      <w:rPr>
+        <w:rFonts w:ascii="Wingdings" w:hAnsi="Wingdings" w:hint="default"/>
+        <w:sz w:val="20"/>
+      </w:rPr>
+    </w:lvl>
+    <w:lvl w:ilvl="7" w:tentative="1">
+      <w:start w:val="1"/>
+      <w:numFmt w:val="bullet"/>
+      <w:lvlText w:val=""/>
+      <w:lvlJc w:val="left"/>
+      <w:pPr>
+        <w:tabs>
+          <w:tab w:val="num" w:pos="5760"/>
+        </w:tabs>
+        <w:ind w:left="5760" w:hanging="360"/>
+      </w:pPr>
+      <w:rPr>
+        <w:rFonts w:ascii="Wingdings" w:hAnsi="Wingdings" w:hint="default"/>
+        <w:sz w:val="20"/>
+      </w:rPr>
+    </w:lvl>
+    <w:lvl w:ilvl="8" w:tentative="1">
+      <w:start w:val="1"/>
+      <w:numFmt w:val="bullet"/>
+      <w:lvlText w:val=""/>
+      <w:lvlJc w:val="left"/>
+      <w:pPr>
+        <w:tabs>
+          <w:tab w:val="num" w:pos="6480"/>
+        </w:tabs>
+        <w:ind w:left="6480" w:hanging="360"/>
+      </w:pPr>
+      <w:rPr>
+        <w:rFonts w:ascii="Wingdings" w:hAnsi="Wingdings" w:hint="default"/>
+        <w:sz w:val="20"/>
+      </w:rPr>
+    </w:lvl>
+  </w:abstractNum>
   <w:num w:numId="1">
     <w:abstractNumId w:val="0"/>
+  </w:num>
+  <w:num w:numId="2">
+    <w:abstractNumId w:val="1"/>
   </w:num>
 </w:numbering>
 </file>
@@ -4136,6 +5071,26 @@
     <w:name w:val="Normal"/>
     <w:qFormat/>
   </w:style>
+  <w:style w:type="paragraph" w:styleId="Heading2">
+    <w:name w:val="heading 2"/>
+    <w:basedOn w:val="Normal"/>
+    <w:link w:val="Heading2Char"/>
+    <w:uiPriority w:val="9"/>
+    <w:qFormat/>
+    <w:rsid w:val="00370787"/>
+    <w:pPr>
+      <w:spacing w:before="100" w:beforeAutospacing="1" w:after="100" w:afterAutospacing="1" w:line="240" w:lineRule="auto"/>
+      <w:outlineLvl w:val="1"/>
+    </w:pPr>
+    <w:rPr>
+      <w:rFonts w:ascii="Times New Roman" w:eastAsia="Times New Roman" w:hAnsi="Times New Roman" w:cs="Times New Roman"/>
+      <w:b/>
+      <w:bCs/>
+      <w:sz w:val="36"/>
+      <w:szCs w:val="36"/>
+      <w:lang w:eastAsia="hr-HR"/>
+    </w:rPr>
+  </w:style>
   <w:style w:type="character" w:default="1" w:styleId="DefaultParagraphFont">
     <w:name w:val="Default Paragraph Font"/>
     <w:uiPriority w:val="1"/>
@@ -4206,6 +5161,21 @@
     <w:rPr>
       <w:color w:val="0000FF"/>
       <w:u w:val="single"/>
+    </w:rPr>
+  </w:style>
+  <w:style w:type="character" w:customStyle="1" w:styleId="Heading2Char">
+    <w:name w:val="Heading 2 Char"/>
+    <w:basedOn w:val="DefaultParagraphFont"/>
+    <w:link w:val="Heading2"/>
+    <w:uiPriority w:val="9"/>
+    <w:rsid w:val="00370787"/>
+    <w:rPr>
+      <w:rFonts w:ascii="Times New Roman" w:eastAsia="Times New Roman" w:hAnsi="Times New Roman" w:cs="Times New Roman"/>
+      <w:b/>
+      <w:bCs/>
+      <w:sz w:val="36"/>
+      <w:szCs w:val="36"/>
+      <w:lang w:eastAsia="hr-HR"/>
     </w:rPr>
   </w:style>
 </w:styles>

</xml_diff>